<commit_message>
Finished v1 of SRS
</commit_message>
<xml_diff>
--- a/Documentation/SRS.docx
+++ b/Documentation/SRS.docx
@@ -88,15 +88,15 @@
         <w:t xml:space="preserve"> - </w:t>
       </w:r>
       <w:r>
+        <w:t>2</w:t>
+      </w:r>
+      <w:r>
+        <w:t>-</w:t>
+      </w:r>
+      <w:r>
         <w:t>1</w:t>
       </w:r>
       <w:r>
-        <w:t>-</w:t>
-      </w:r>
-      <w:r>
-        <w:t>23</w:t>
-      </w:r>
-      <w:r>
         <w:t>-202</w:t>
       </w:r>
       <w:r>
@@ -106,7 +106,7 @@
         <w:t xml:space="preserve"> - v1.</w:t>
       </w:r>
       <w:r>
-        <w:t>1</w:t>
+        <w:t>5</w:t>
       </w:r>
     </w:p>
     <w:p>
@@ -878,7 +878,7 @@
         <w:rPr>
           <w:noProof/>
         </w:rPr>
-        <w:instrText xml:space="preserve"> PAGEREF _Toc60204248 \h </w:instrText>
+        <w:instrText xml:space="preserve"> PAGEREF _Toc60204249 \h </w:instrText>
       </w:r>
       <w:r>
         <w:rPr>
@@ -895,7 +895,7 @@
         <w:rPr>
           <w:noProof/>
         </w:rPr>
-        <w:t>7</w:t>
+        <w:t>8</w:t>
       </w:r>
       <w:r>
         <w:rPr>
@@ -924,15 +924,14 @@
           <w:rFonts w:eastAsia="Arial Unicode MS" w:cs="Arial Unicode MS"/>
           <w:noProof/>
         </w:rPr>
-        <w:t xml:space="preserve">4. </w:t>
+        <w:t>4</w:t>
       </w:r>
       <w:r>
         <w:rPr>
           <w:rFonts w:eastAsia="Arial Unicode MS" w:cs="Arial Unicode MS"/>
           <w:noProof/>
-          <w:lang w:val="fr-FR"/>
-        </w:rPr>
-        <w:t>References</w:t>
+        </w:rPr>
+        <w:t>. Acknowledgements</w:t>
       </w:r>
       <w:r>
         <w:rPr>
@@ -950,7 +949,7 @@
         <w:rPr>
           <w:noProof/>
         </w:rPr>
-        <w:instrText xml:space="preserve"> PAGEREF _Toc60204249 \h </w:instrText>
+        <w:instrText xml:space="preserve"> PAGEREF _Toc60204250 \h </w:instrText>
       </w:r>
       <w:r>
         <w:rPr>
@@ -978,65 +977,9 @@
     </w:p>
     <w:p>
       <w:pPr>
-        <w:pStyle w:val="TOC1"/>
-        <w:spacing w:before="0" w:after="0" w:line="240" w:lineRule="auto"/>
-        <w:rPr>
-          <w:rFonts w:asciiTheme="minorHAnsi" w:eastAsiaTheme="minorEastAsia" w:hAnsiTheme="minorHAnsi" w:cstheme="minorBidi"/>
-          <w:b w:val="0"/>
-          <w:bCs w:val="0"/>
-          <w:noProof/>
-          <w:color w:val="auto"/>
-          <w:sz w:val="24"/>
-          <w:szCs w:val="24"/>
-          <w:bdr w:val="none" w:sz="0" w:space="0" w:color="auto"/>
-        </w:rPr>
-      </w:pPr>
-      <w:r>
-        <w:rPr>
-          <w:rFonts w:eastAsia="Arial Unicode MS" w:cs="Arial Unicode MS"/>
-          <w:noProof/>
-        </w:rPr>
-        <w:t>5. Acknowledgements</w:t>
-      </w:r>
-      <w:r>
-        <w:rPr>
-          <w:noProof/>
-        </w:rPr>
-        <w:tab/>
-      </w:r>
-      <w:r>
-        <w:rPr>
-          <w:noProof/>
-        </w:rPr>
-        <w:fldChar w:fldCharType="begin"/>
-      </w:r>
-      <w:r>
-        <w:rPr>
-          <w:noProof/>
-        </w:rPr>
-        <w:instrText xml:space="preserve"> PAGEREF _Toc60204250 \h </w:instrText>
-      </w:r>
-      <w:r>
-        <w:rPr>
-          <w:noProof/>
-        </w:rPr>
-      </w:r>
-      <w:r>
-        <w:rPr>
-          <w:noProof/>
-        </w:rPr>
-        <w:fldChar w:fldCharType="separate"/>
-      </w:r>
-      <w:r>
-        <w:rPr>
-          <w:noProof/>
-        </w:rPr>
-        <w:t>8</w:t>
-      </w:r>
-      <w:r>
-        <w:rPr>
-          <w:noProof/>
-        </w:rPr>
+        <w:pStyle w:val="Body"/>
+      </w:pPr>
+      <w:r>
         <w:fldChar w:fldCharType="end"/>
       </w:r>
     </w:p>
@@ -1044,14 +987,6 @@
       <w:pPr>
         <w:pStyle w:val="Body"/>
       </w:pPr>
-      <w:r>
-        <w:fldChar w:fldCharType="end"/>
-      </w:r>
-    </w:p>
-    <w:p>
-      <w:pPr>
-        <w:pStyle w:val="Body"/>
-      </w:pPr>
     </w:p>
     <w:p>
       <w:pPr>
@@ -1143,8 +1078,12 @@
         <w:pStyle w:val="Heading1"/>
       </w:pPr>
       <w:bookmarkStart w:id="1" w:name="_Toc60204235"/>
-      <w:r>
-        <w:lastRenderedPageBreak/>
+    </w:p>
+    <w:p>
+      <w:pPr>
+        <w:pStyle w:val="Heading1"/>
+      </w:pPr>
+      <w:r>
         <w:t>1. SRS Revision History</w:t>
       </w:r>
       <w:bookmarkEnd w:id="1"/>
@@ -1353,6 +1292,30 @@
     </w:p>
     <w:p>
       <w:pPr>
+        <w:pStyle w:val="Body"/>
+        <w:tabs>
+          <w:tab w:val="left" w:pos="1440"/>
+          <w:tab w:val="left" w:pos="2610"/>
+        </w:tabs>
+      </w:pPr>
+      <w:r>
+        <w:t>2-1-2021</w:t>
+      </w:r>
+      <w:r>
+        <w:tab/>
+      </w:r>
+      <w:proofErr w:type="spellStart"/>
+      <w:r>
+        <w:t>ezekielp</w:t>
+      </w:r>
+      <w:proofErr w:type="spellEnd"/>
+      <w:r>
+        <w:tab/>
+        <w:t>Finished section 3 (except 3.1 and 3.2), finished v1 of SRS</w:t>
+      </w:r>
+    </w:p>
+    <w:p>
+      <w:pPr>
         <w:pStyle w:val="Heading1"/>
       </w:pPr>
       <w:bookmarkStart w:id="2" w:name="_Toc60204236"/>
@@ -1610,7 +1573,11 @@
         <w:t xml:space="preserve"> available to us</w:t>
       </w:r>
       <w:r>
-        <w:t>, a single modeling strategy out of 6, and a single evaluation strategy out of 3, there are thousands of possible pipelines that could be formed (10 * 9 * 8 * 6 * 3 = 12,960), which would be difficult to track and compare</w:t>
+        <w:t xml:space="preserve">, a single modeling strategy out of 6, and a single evaluation strategy out of 3, there are </w:t>
+      </w:r>
+      <w:r>
+        <w:lastRenderedPageBreak/>
+        <w:t>thousands of possible pipelines that could be formed (10 * 9 * 8 * 6 * 3 = 12,960), which would be difficult to track and compare</w:t>
       </w:r>
       <w:r>
         <w:t xml:space="preserve"> without</w:t>
@@ -1655,223 +1622,220 @@
         <w:t xml:space="preserve"> and we do not include the various plotting or graphical analysis steps available</w:t>
       </w:r>
       <w:r>
-        <w:t xml:space="preserve"> in the </w:t>
-      </w:r>
-      <w:r>
+        <w:t xml:space="preserve"> in the hypothetical pipeline</w:t>
+      </w:r>
+      <w:r>
+        <w:t xml:space="preserve">, we can reasonably assume this is by no means the worst-case </w:t>
+      </w:r>
+      <w:r>
+        <w:t xml:space="preserve">problem </w:t>
+      </w:r>
+      <w:r>
+        <w:t>complexity</w:t>
+      </w:r>
+      <w:r>
+        <w:t xml:space="preserve">. So, </w:t>
+      </w:r>
+      <w:r>
+        <w:t xml:space="preserve">given the shortcomings of the current solutions, </w:t>
+      </w:r>
+      <w:r>
+        <w:t xml:space="preserve">we argue that our system </w:t>
+      </w:r>
+      <w:r>
+        <w:t>can</w:t>
+      </w:r>
+      <w:r>
+        <w:t xml:space="preserve"> improve the accuracy of these pipelines and the productivity of the Data Scientists</w:t>
+      </w:r>
+      <w:r>
+        <w:t xml:space="preserve"> to develop better forecasting models</w:t>
+      </w:r>
+      <w:r>
+        <w:t>.</w:t>
+      </w:r>
+    </w:p>
+    <w:p>
+      <w:pPr>
+        <w:pStyle w:val="Body"/>
+      </w:pPr>
+    </w:p>
+    <w:p>
+      <w:pPr>
+        <w:pStyle w:val="Heading2"/>
+      </w:pPr>
+      <w:bookmarkStart w:id="5" w:name="_Toc60204239"/>
+      <w:r>
+        <w:rPr>
+          <w:rFonts w:eastAsia="Arial Unicode MS" w:cs="Arial Unicode MS"/>
+        </w:rPr>
+        <w:t>2.3. Operational Features of the Proposed System</w:t>
+      </w:r>
+      <w:bookmarkEnd w:id="5"/>
+    </w:p>
+    <w:p>
+      <w:pPr>
+        <w:pStyle w:val="Body"/>
+      </w:pPr>
+    </w:p>
+    <w:p>
+      <w:pPr>
+        <w:pStyle w:val="Body"/>
+      </w:pPr>
+      <w:r>
+        <w:t xml:space="preserve">Our new system aims to represent the challenge of conducting a non-linear search for an effective pipeline and model by treating the transformation steps taken by Data Scientists as nodes in a “Transformation Tree”. We aim to give Data Scientists a library of functions to modify this Transformation Tree and keep all possible pipeline steps in one place to be later executed and compared. These possible modifications will include </w:t>
+      </w:r>
+      <w:r>
+        <w:t xml:space="preserve">creating a new tree, inserting new operator nodes, replacing existing operators with another, replicating subtrees or tree paths, and adding a subtree or path to an existing node. </w:t>
+      </w:r>
+      <w:r>
+        <w:t xml:space="preserve">We also wish to allow Data Scientists to extract successful pipelines </w:t>
+      </w:r>
+      <w:r>
+        <w:t xml:space="preserve">or trees </w:t>
+      </w:r>
+      <w:r>
+        <w:t>and save/load them when</w:t>
+      </w:r>
+      <w:r>
+        <w:t xml:space="preserve"> necessary to</w:t>
+      </w:r>
+      <w:r>
+        <w:t xml:space="preserve"> put into production</w:t>
+      </w:r>
+      <w:r>
+        <w:t xml:space="preserve"> or update/maintain later</w:t>
+      </w:r>
+      <w:r>
+        <w:t>.</w:t>
+      </w:r>
+    </w:p>
+    <w:p>
+      <w:pPr>
+        <w:pStyle w:val="Body"/>
+      </w:pPr>
+    </w:p>
+    <w:p>
+      <w:pPr>
+        <w:pStyle w:val="Body"/>
+      </w:pPr>
+      <w:r>
+        <w:t>By organizing the TS transformation steps as an n-ary tree, Data Scientists will be able to keep all design decisions in one place and compare the many variants of a pipeline. However, the system will limit types of operators to follow the logical progression from preprocessing</w:t>
+      </w:r>
+      <w:r>
+        <w:t xml:space="preserve"> to</w:t>
+      </w:r>
+      <w:r>
+        <w:t xml:space="preserve"> modeling</w:t>
+      </w:r>
+      <w:r>
+        <w:t xml:space="preserve"> and finally to</w:t>
+      </w:r>
+      <w:r>
+        <w:t xml:space="preserve"> evaluation to ensure data consistency as it moves through the tree. This</w:t>
+      </w:r>
+      <w:r>
+        <w:t xml:space="preserve"> will prevent nonsensical situations such as an attempt to evaluate a model prior to a model being created. In order to achieve this, nodes</w:t>
+      </w:r>
+      <w:r>
+        <w:t xml:space="preserve"> and operators</w:t>
+      </w:r>
+      <w:r>
+        <w:t xml:space="preserve"> may be classified according to their role in the pipeline process.</w:t>
+      </w:r>
+    </w:p>
+    <w:p>
+      <w:pPr>
+        <w:pStyle w:val="Body"/>
+      </w:pPr>
+    </w:p>
+    <w:p>
+      <w:pPr>
+        <w:pStyle w:val="Heading2"/>
+        <w:rPr>
+          <w:rFonts w:eastAsia="Arial Unicode MS" w:cs="Arial Unicode MS"/>
+        </w:rPr>
+      </w:pPr>
+      <w:bookmarkStart w:id="6" w:name="_Toc60204240"/>
+      <w:r>
+        <w:rPr>
+          <w:rFonts w:eastAsia="Arial Unicode MS" w:cs="Arial Unicode MS"/>
+        </w:rPr>
+        <w:t>2.4. User Classes</w:t>
+      </w:r>
+      <w:bookmarkEnd w:id="6"/>
+    </w:p>
+    <w:p>
+      <w:pPr>
+        <w:pStyle w:val="Body"/>
+      </w:pPr>
+    </w:p>
+    <w:p>
+      <w:pPr>
+        <w:pStyle w:val="Body"/>
+      </w:pPr>
+      <w:r>
+        <w:t>For the proposed system, there is only one major user class: Data Scientists. We are defining a library of functions and tree transformations to be used by these Data Scientists to streamline their everyday processes. We are assuming a proficient level of programming knowledge such that users may call our transformation functions to process, analyze, and visualize a given Time Series in ways they see fit</w:t>
+      </w:r>
+      <w:r>
+        <w:t xml:space="preserve"> according to their broad domain knowledge.</w:t>
+      </w:r>
+      <w:r>
+        <w:t xml:space="preserve"> Data Scientists already use the libraries behind the functional modules of our system, so it is reasonable to assume Data Scientists will understand and be able to use a synthesis and repackaging of those </w:t>
+      </w:r>
+      <w:r>
+        <w:t>libraries.</w:t>
+      </w:r>
+    </w:p>
+    <w:p>
+      <w:pPr>
+        <w:pStyle w:val="Body"/>
+      </w:pPr>
+    </w:p>
+    <w:p>
+      <w:pPr>
+        <w:pStyle w:val="Heading2"/>
+        <w:rPr>
+          <w:rFonts w:eastAsia="Arial Unicode MS" w:cs="Arial Unicode MS"/>
+        </w:rPr>
+      </w:pPr>
+      <w:bookmarkStart w:id="7" w:name="_Toc60204241"/>
+      <w:r>
+        <w:rPr>
+          <w:rFonts w:eastAsia="Arial Unicode MS" w:cs="Arial Unicode MS"/>
+        </w:rPr>
+        <w:t>2.5. Modes of Operation</w:t>
+      </w:r>
+      <w:bookmarkEnd w:id="7"/>
+    </w:p>
+    <w:p>
+      <w:pPr>
+        <w:pStyle w:val="Body"/>
+      </w:pPr>
+    </w:p>
+    <w:p>
+      <w:pPr>
+        <w:pStyle w:val="Body"/>
+      </w:pPr>
+      <w:r>
+        <w:t>As there is only one user class and because the end result will be a library for use by Data Scientists, the library itself is the only true “mode of operation”. There will be unit tests and example scripts for using the library, however, primary use will be by Data Scientists for use in their own scripts and analysis.</w:t>
+      </w:r>
+    </w:p>
+    <w:p>
+      <w:pPr>
+        <w:pStyle w:val="Body"/>
+      </w:pPr>
+    </w:p>
+    <w:p>
+      <w:pPr>
+        <w:pStyle w:val="Heading2"/>
+      </w:pPr>
+      <w:bookmarkStart w:id="8" w:name="_Toc60204242"/>
+      <w:r>
+        <w:rPr>
+          <w:rFonts w:eastAsia="Arial Unicode MS" w:cs="Arial Unicode MS"/>
+        </w:rPr>
         <w:lastRenderedPageBreak/>
-        <w:t>hypothetical pipeline</w:t>
-      </w:r>
-      <w:r>
-        <w:t xml:space="preserve">, we can reasonably assume this is by no means the worst-case </w:t>
-      </w:r>
-      <w:r>
-        <w:t xml:space="preserve">problem </w:t>
-      </w:r>
-      <w:r>
-        <w:t>complexity</w:t>
-      </w:r>
-      <w:r>
-        <w:t xml:space="preserve">. So, </w:t>
-      </w:r>
-      <w:r>
-        <w:t xml:space="preserve">given the shortcomings of the current solutions, </w:t>
-      </w:r>
-      <w:r>
-        <w:t xml:space="preserve">we argue that our system </w:t>
-      </w:r>
-      <w:r>
-        <w:t>can</w:t>
-      </w:r>
-      <w:r>
-        <w:t xml:space="preserve"> improve the accuracy of these pipelines and the productivity of the Data Scientists</w:t>
-      </w:r>
-      <w:r>
-        <w:t xml:space="preserve"> to develop better forecasting models</w:t>
-      </w:r>
-      <w:r>
-        <w:t>.</w:t>
-      </w:r>
-    </w:p>
-    <w:p>
-      <w:pPr>
-        <w:pStyle w:val="Body"/>
-      </w:pPr>
-    </w:p>
-    <w:p>
-      <w:pPr>
-        <w:pStyle w:val="Heading2"/>
-      </w:pPr>
-      <w:bookmarkStart w:id="5" w:name="_Toc60204239"/>
-      <w:r>
-        <w:rPr>
-          <w:rFonts w:eastAsia="Arial Unicode MS" w:cs="Arial Unicode MS"/>
-        </w:rPr>
-        <w:t>2.3. Operational Features of the Proposed System</w:t>
-      </w:r>
-      <w:bookmarkEnd w:id="5"/>
-    </w:p>
-    <w:p>
-      <w:pPr>
-        <w:pStyle w:val="Body"/>
-      </w:pPr>
-    </w:p>
-    <w:p>
-      <w:pPr>
-        <w:pStyle w:val="Body"/>
-      </w:pPr>
-      <w:r>
-        <w:t xml:space="preserve">Our new system aims to represent the challenge of conducting a non-linear search for an effective pipeline and model by treating the transformation steps taken by Data Scientists as nodes in a “Transformation Tree”. We aim to give Data Scientists a library of functions to modify this Transformation Tree and keep all possible pipeline steps in one place to be later executed and compared. These possible modifications will include </w:t>
-      </w:r>
-      <w:r>
-        <w:t xml:space="preserve">creating a new tree, inserting new operator nodes, replacing existing operators with another, replicating subtrees or tree paths, and adding a subtree or path to an existing node. </w:t>
-      </w:r>
-      <w:r>
-        <w:t xml:space="preserve">We also wish to allow Data Scientists to extract successful pipelines </w:t>
-      </w:r>
-      <w:r>
-        <w:t xml:space="preserve">or trees </w:t>
-      </w:r>
-      <w:r>
-        <w:t>and save/load them when</w:t>
-      </w:r>
-      <w:r>
-        <w:t xml:space="preserve"> necessary to</w:t>
-      </w:r>
-      <w:r>
-        <w:t xml:space="preserve"> put into production</w:t>
-      </w:r>
-      <w:r>
-        <w:t xml:space="preserve"> or update/maintain later</w:t>
-      </w:r>
-      <w:r>
-        <w:t>.</w:t>
-      </w:r>
-    </w:p>
-    <w:p>
-      <w:pPr>
-        <w:pStyle w:val="Body"/>
-      </w:pPr>
-    </w:p>
-    <w:p>
-      <w:pPr>
-        <w:pStyle w:val="Body"/>
-      </w:pPr>
-      <w:r>
-        <w:t>By organizing the TS transformation steps as an n-ary tree, Data Scientists will be able to keep all design decisions in one place and compare the many variants of a pipeline. However, the system will limit types of operators to follow the logical progression from preprocessing</w:t>
-      </w:r>
-      <w:r>
-        <w:t xml:space="preserve"> to</w:t>
-      </w:r>
-      <w:r>
-        <w:t xml:space="preserve"> modeling</w:t>
-      </w:r>
-      <w:r>
-        <w:t xml:space="preserve"> and finally to</w:t>
-      </w:r>
-      <w:r>
-        <w:t xml:space="preserve"> evaluation to ensure data consistency as it moves through the tree. This</w:t>
-      </w:r>
-      <w:r>
-        <w:t xml:space="preserve"> will prevent nonsensical situations such as an attempt to evaluate a model prior to a model being created. In order to achieve this, nodes</w:t>
-      </w:r>
-      <w:r>
-        <w:t xml:space="preserve"> and operators</w:t>
-      </w:r>
-      <w:r>
-        <w:t xml:space="preserve"> may be classified according to their role in the pipeline process.</w:t>
-      </w:r>
-    </w:p>
-    <w:p>
-      <w:pPr>
-        <w:pStyle w:val="Body"/>
-      </w:pPr>
-    </w:p>
-    <w:p>
-      <w:pPr>
-        <w:pStyle w:val="Heading2"/>
-        <w:rPr>
-          <w:rFonts w:eastAsia="Arial Unicode MS" w:cs="Arial Unicode MS"/>
-        </w:rPr>
-      </w:pPr>
-      <w:bookmarkStart w:id="6" w:name="_Toc60204240"/>
-      <w:r>
-        <w:rPr>
-          <w:rFonts w:eastAsia="Arial Unicode MS" w:cs="Arial Unicode MS"/>
-        </w:rPr>
-        <w:t>2.4. User Classes</w:t>
-      </w:r>
-      <w:bookmarkEnd w:id="6"/>
-    </w:p>
-    <w:p>
-      <w:pPr>
-        <w:pStyle w:val="Body"/>
-      </w:pPr>
-    </w:p>
-    <w:p>
-      <w:pPr>
-        <w:pStyle w:val="Body"/>
-      </w:pPr>
-      <w:r>
-        <w:t>For the proposed system, there is only one major user class: Data Scientists. We are defining a library of functions and tree transformations to be used by these Data Scientists to streamline their everyday processes. We are assuming a proficient level of programming knowledge such that users may call our transformation functions to process, analyze, and visualize a given Time Series in ways they see fit</w:t>
-      </w:r>
-      <w:r>
-        <w:t xml:space="preserve"> according to their broad domain knowledge.</w:t>
-      </w:r>
-      <w:r>
-        <w:t xml:space="preserve"> Data Scientists already use the libraries behind the functional modules of our system, so it is reasonable to assume Data Scientists will understand and be able to use a synthesis and repackaging of those </w:t>
-      </w:r>
-      <w:r>
-        <w:t>libraries.</w:t>
-      </w:r>
-    </w:p>
-    <w:p>
-      <w:pPr>
-        <w:pStyle w:val="Body"/>
-      </w:pPr>
-    </w:p>
-    <w:p>
-      <w:pPr>
-        <w:pStyle w:val="Heading2"/>
-        <w:rPr>
-          <w:rFonts w:eastAsia="Arial Unicode MS" w:cs="Arial Unicode MS"/>
-        </w:rPr>
-      </w:pPr>
-      <w:bookmarkStart w:id="7" w:name="_Toc60204241"/>
-      <w:r>
-        <w:rPr>
-          <w:rFonts w:eastAsia="Arial Unicode MS" w:cs="Arial Unicode MS"/>
-        </w:rPr>
-        <w:t>2.5. Modes of Operation</w:t>
-      </w:r>
-      <w:bookmarkEnd w:id="7"/>
-    </w:p>
-    <w:p>
-      <w:pPr>
-        <w:pStyle w:val="Body"/>
-      </w:pPr>
-    </w:p>
-    <w:p>
-      <w:pPr>
-        <w:pStyle w:val="Body"/>
-      </w:pPr>
-      <w:r>
-        <w:t>As there is only one user class and because the end result will be a library for use by Data Scientists, the library itself is the only true “mode of operation”. There will be unit tests and example scripts for using the library, however, primary use will be by Data Scientists for use in their own scripts and analysis.</w:t>
-      </w:r>
-    </w:p>
-    <w:p>
-      <w:pPr>
-        <w:pStyle w:val="Body"/>
-      </w:pPr>
-    </w:p>
-    <w:p>
-      <w:pPr>
-        <w:pStyle w:val="Heading2"/>
-      </w:pPr>
-      <w:bookmarkStart w:id="8" w:name="_Toc60204242"/>
-      <w:r>
-        <w:rPr>
-          <w:rFonts w:eastAsia="Arial Unicode MS" w:cs="Arial Unicode MS"/>
-        </w:rPr>
         <w:t>2.6. Operational Scenarios (Also Known as “Use Cases”)</w:t>
       </w:r>
       <w:bookmarkEnd w:id="8"/>
@@ -1909,14 +1873,7 @@
           <w:b/>
           <w:bCs/>
         </w:rPr>
-        <w:t xml:space="preserve">: </w:t>
-      </w:r>
-      <w:r>
-        <w:rPr>
-          <w:b/>
-          <w:bCs/>
-        </w:rPr>
-        <w:t>Compare model performance of multiple pipelines</w:t>
+        <w:t>: Compare model performance of multiple pipelines</w:t>
       </w:r>
     </w:p>
     <w:p>
@@ -1931,7 +1888,6 @@
           <w:i/>
           <w:iCs/>
         </w:rPr>
-        <w:lastRenderedPageBreak/>
         <w:t xml:space="preserve">Brief description: </w:t>
       </w:r>
       <w:r>
@@ -2051,16 +2007,7 @@
         <w:tab/>
       </w:r>
       <w:r>
-        <w:t>The Data Scientist has access to a machine with reasonable computing power (8 or more GB of RAM</w:t>
-      </w:r>
-      <w:r>
-        <w:t xml:space="preserve"> and &gt;30GB of hard drive space</w:t>
-      </w:r>
-      <w:r>
-        <w:t>)</w:t>
-      </w:r>
-      <w:r>
-        <w:t>.</w:t>
+        <w:t>The Data Scientist has access to a machine with reasonable computing power (8 or more GB of RAM and &gt;30GB of hard drive space).</w:t>
       </w:r>
     </w:p>
     <w:p>
@@ -2283,28 +2230,7 @@
           <w:b/>
           <w:bCs/>
         </w:rPr>
-        <w:t>Use Case</w:t>
-      </w:r>
-      <w:r>
-        <w:rPr>
-          <w:b/>
-          <w:bCs/>
-        </w:rPr>
-        <w:t xml:space="preserve"> 2</w:t>
-      </w:r>
-      <w:r>
-        <w:rPr>
-          <w:b/>
-          <w:bCs/>
-        </w:rPr>
-        <w:t xml:space="preserve">: </w:t>
-      </w:r>
-      <w:r>
-        <w:rPr>
-          <w:b/>
-          <w:bCs/>
-        </w:rPr>
-        <w:t>Alter an existing Transformation Tree</w:t>
+        <w:t>Use Case 2: Alter an existing Transformation Tree</w:t>
       </w:r>
     </w:p>
     <w:p>
@@ -2322,10 +2248,7 @@
         <w:t xml:space="preserve">Brief description: </w:t>
       </w:r>
       <w:r>
-        <w:t xml:space="preserve">This use case describes how a Data Scientist </w:t>
-      </w:r>
-      <w:r>
-        <w:t>would alter a tree they have tested to use different operators or add operators to improve performance.</w:t>
+        <w:t>This use case describes how a Data Scientist would alter a tree they have tested to use different operators or add operators to improve performance.</w:t>
       </w:r>
     </w:p>
     <w:p>
@@ -2468,6 +2391,7 @@
         <w:ind w:left="1440" w:hanging="360"/>
       </w:pPr>
       <w:r>
+        <w:lastRenderedPageBreak/>
         <w:t xml:space="preserve">2.   </w:t>
       </w:r>
       <w:r>
@@ -2505,7 +2429,6 @@
           <w:iCs/>
           <w:lang w:val="fr-FR"/>
         </w:rPr>
-        <w:lastRenderedPageBreak/>
         <w:t>Post-</w:t>
       </w:r>
       <w:proofErr w:type="gramStart"/>
@@ -2538,13 +2461,7 @@
       </w:pPr>
       <w:r>
         <w:tab/>
-        <w:t>The user has a</w:t>
-      </w:r>
-      <w:r>
-        <w:t>nother</w:t>
-      </w:r>
-      <w:r>
-        <w:t xml:space="preserve"> printed list of pipeline accuracy measurements associated with the steps (nodes) contained in the pipeline. They will be able to identify the “best” pipeline they tested.</w:t>
+        <w:t>The user has another printed list of pipeline accuracy measurements associated with the steps (nodes) contained in the pipeline. They will be able to identify the “best” pipeline they tested.</w:t>
       </w:r>
     </w:p>
     <w:p>
@@ -2894,150 +2811,169 @@
     </w:p>
     <w:p>
       <w:pPr>
-        <w:pStyle w:val="Body"/>
-      </w:pPr>
-    </w:p>
-    <w:p>
-      <w:pPr>
-        <w:pStyle w:val="Body"/>
-      </w:pPr>
-      <w:r>
-        <w:t xml:space="preserve">This is where the actual requirements are specified. A requirement is a description of a behavior or property that a computer program must have, independent of how that behavior or property is achieved. Requirements must be complete, unambiguous, consistent, and objectively verifiable (see van Vliet, 2008, pp.241-242, for a discussion of these terms). Requirements describe what the system will do, but do not commit to specific </w:t>
-      </w:r>
-      <w:r>
-        <w:rPr>
-          <w:i/>
-          <w:iCs/>
-        </w:rPr>
-        <w:t>design</w:t>
-      </w:r>
-      <w:r>
-        <w:t xml:space="preserve"> details of how the system will do it.</w:t>
-      </w:r>
-    </w:p>
-    <w:p>
-      <w:pPr>
-        <w:pStyle w:val="Body"/>
-      </w:pPr>
-    </w:p>
-    <w:p>
-      <w:pPr>
-        <w:pStyle w:val="Body"/>
-      </w:pPr>
-      <w:r>
-        <w:t>Requirements should be organized in a hierarchy. A good organization (a) makes requirements easier to read and understand because related requirements will be near each other in the document, (b) makes requirements easier to modify and update, and (c) makes it easier to find a specific requirement. There are a number of ways that requirements can be organized to help achieve these goals.</w:t>
-      </w:r>
-    </w:p>
-    <w:p>
-      <w:pPr>
-        <w:pStyle w:val="Body"/>
-      </w:pPr>
-    </w:p>
-    <w:p>
-      <w:pPr>
-        <w:pStyle w:val="Body"/>
-      </w:pPr>
-      <w:r>
-        <w:t xml:space="preserve">The following section headings provide one way to organize the requirements. You can adapt this organization. For example, sections 2.1, 2.2, 2.3, and 2.4 (see headings below) describe “behavioral requirements” (Faulk, 2013). If a system supports two major user activities, it might </w:t>
-      </w:r>
+        <w:pStyle w:val="Heading2"/>
+        <w:rPr>
+          <w:rFonts w:eastAsia="Arial Unicode MS" w:cs="Arial Unicode MS"/>
+        </w:rPr>
+      </w:pPr>
+      <w:bookmarkStart w:id="10" w:name="_Toc60204244"/>
+    </w:p>
+    <w:p>
+      <w:pPr>
+        <w:pStyle w:val="Heading2"/>
+      </w:pPr>
+      <w:r>
+        <w:rPr>
+          <w:rFonts w:eastAsia="Arial Unicode MS" w:cs="Arial Unicode MS"/>
+        </w:rPr>
+        <w:t>3.1. External Interfaces (Inputs and Outputs)</w:t>
+      </w:r>
+      <w:bookmarkEnd w:id="10"/>
+    </w:p>
+    <w:p>
+      <w:pPr>
+        <w:pStyle w:val="Body"/>
+      </w:pPr>
+    </w:p>
+    <w:p>
+      <w:pPr>
+        <w:pStyle w:val="Body"/>
+      </w:pPr>
+      <w:r>
+        <w:rPr>
+          <w:highlight w:val="yellow"/>
+        </w:rPr>
+        <w:t>TODO</w:t>
+      </w:r>
+      <w:r>
+        <w:t xml:space="preserve"> – once the details have been hashed out, we need to revisit the </w:t>
+      </w:r>
+      <w:r>
+        <w:t>inputs and outputs</w:t>
+      </w:r>
+    </w:p>
+    <w:p>
+      <w:pPr>
+        <w:pStyle w:val="Body"/>
+      </w:pPr>
+      <w:r>
+        <w:t>Three primary external interfaces:</w:t>
+      </w:r>
+    </w:p>
+    <w:p>
+      <w:pPr>
+        <w:pStyle w:val="Body"/>
+      </w:pPr>
+      <w:r>
+        <w:t>-- Input of csv, output of csv (production)</w:t>
+      </w:r>
+    </w:p>
+    <w:p>
+      <w:pPr>
+        <w:pStyle w:val="Body"/>
+      </w:pPr>
+      <w:r>
+        <w:t xml:space="preserve">-- Input of csv, output of text list, either in the terminal or written to a </w:t>
+      </w:r>
+      <w:proofErr w:type="spellStart"/>
+      <w:r>
+        <w:t>txt</w:t>
+      </w:r>
+      <w:proofErr w:type="spellEnd"/>
+      <w:r>
+        <w:t xml:space="preserve"> file (testing)</w:t>
+      </w:r>
+    </w:p>
+    <w:p>
+      <w:pPr>
+        <w:pStyle w:val="Body"/>
+      </w:pPr>
+      <w:r>
+        <w:t>-- Saving/loading (csv or json most likely)</w:t>
+      </w:r>
+    </w:p>
+    <w:p>
+      <w:pPr>
+        <w:pStyle w:val="Body"/>
+      </w:pPr>
+    </w:p>
+    <w:p>
+      <w:pPr>
+        <w:pStyle w:val="Body"/>
+      </w:pPr>
+      <w:r>
+        <w:t>This section should describe inputs into and outputs from the software system. (ISO/IEC/IEEE 29148:2011)</w:t>
+      </w:r>
+    </w:p>
+    <w:p>
+      <w:pPr>
+        <w:pStyle w:val="Body"/>
+      </w:pPr>
+    </w:p>
+    <w:p>
+      <w:pPr>
+        <w:pStyle w:val="Body"/>
+      </w:pPr>
+      <w:r>
+        <w:t>Each interface description should include the following:</w:t>
+      </w:r>
+    </w:p>
+    <w:p>
+      <w:pPr>
+        <w:pStyle w:val="Body"/>
+        <w:ind w:left="360"/>
+      </w:pPr>
       <w:r>
         <w:lastRenderedPageBreak/>
-        <w:t>be best to describe the behavioral requirements for each activity separately. For example, in a digital deejaying system, the two major activities could be (a) load songs into the system and (b) use the system to play songs. It might be best to fully specify everything in sections 2.1 through 2.4 first for the song-loading activity, and then for the song-playing activity.</w:t>
-      </w:r>
-    </w:p>
-    <w:p>
-      <w:pPr>
-        <w:pStyle w:val="Body"/>
-      </w:pPr>
-    </w:p>
-    <w:p>
-      <w:pPr>
-        <w:pStyle w:val="Body"/>
-      </w:pPr>
-      <w:r>
-        <w:t>Though there is a tradition of distinguishing between “functional” and “non-functional” requirements, with the former describing services provided by the system, and the latter describing constraints on the system and its development, in actual practice this is not a very useful distinction, and is not a good basis for structuring requirements (Faulk, 2013).</w:t>
-      </w:r>
-    </w:p>
-    <w:p>
-      <w:pPr>
-        <w:pStyle w:val="Body"/>
-      </w:pPr>
-    </w:p>
-    <w:p>
-      <w:pPr>
-        <w:pStyle w:val="Body"/>
-      </w:pPr>
-      <w:r>
-        <w:t>Requirements should be prioritized, with each classified as (a) must have, (b) should have, (c) could have, and (d) won’t have. These can be recalled with the memory aid of MoSCoW (vanVliet 2008, p.237). When reading requirements, it should be very easy to see how each requirement is classified, such as by having them grouped by priority.</w:t>
-      </w:r>
-    </w:p>
-    <w:p>
-      <w:pPr>
-        <w:pStyle w:val="Body"/>
-      </w:pPr>
-    </w:p>
-    <w:p>
-      <w:pPr>
-        <w:pStyle w:val="Body"/>
-      </w:pPr>
-      <w:r>
-        <w:t>Throughout the document, lists and sublists of requirements should be indented and numbered to make it easy to read and reference the specification details. Such as:</w:t>
-      </w:r>
-    </w:p>
-    <w:p>
-      <w:pPr>
-        <w:pStyle w:val="Body"/>
-      </w:pPr>
-      <w:r>
-        <w:tab/>
-        <w:t xml:space="preserve">1. </w:t>
-      </w:r>
-      <w:r>
-        <w:rPr>
-          <w:i/>
-          <w:iCs/>
-        </w:rPr>
-        <w:t>General Requirement</w:t>
-      </w:r>
-    </w:p>
-    <w:p>
-      <w:pPr>
-        <w:pStyle w:val="Body"/>
-      </w:pPr>
-      <w:r>
-        <w:tab/>
-        <w:t xml:space="preserve">     1.1. </w:t>
-      </w:r>
-      <w:r>
-        <w:rPr>
-          <w:i/>
-          <w:iCs/>
-        </w:rPr>
-        <w:t xml:space="preserve">Specific Requirement </w:t>
-      </w:r>
-    </w:p>
-    <w:p>
-      <w:pPr>
-        <w:pStyle w:val="Body"/>
-      </w:pPr>
-      <w:r>
-        <w:tab/>
-        <w:t xml:space="preserve">          1.1.1 </w:t>
-      </w:r>
-      <w:r>
-        <w:rPr>
-          <w:i/>
-          <w:iCs/>
-        </w:rPr>
-        <w:t>Requirement Detail</w:t>
-      </w:r>
-    </w:p>
-    <w:p>
-      <w:pPr>
-        <w:pStyle w:val="Body"/>
-      </w:pPr>
-      <w:r>
-        <w:t>Note how this permits reference to "SRS Item 1.1.1".</w:t>
+        <w:t>1. Name of item.</w:t>
+      </w:r>
+    </w:p>
+    <w:p>
+      <w:pPr>
+        <w:pStyle w:val="Body"/>
+        <w:ind w:left="360"/>
+      </w:pPr>
+      <w:r>
+        <w:t>2. Description of purpose.</w:t>
+      </w:r>
+    </w:p>
+    <w:p>
+      <w:pPr>
+        <w:pStyle w:val="Body"/>
+        <w:ind w:left="360"/>
+      </w:pPr>
+      <w:r>
+        <w:t>3. Source of input or destination of output.</w:t>
+      </w:r>
+    </w:p>
+    <w:p>
+      <w:pPr>
+        <w:pStyle w:val="Body"/>
+        <w:ind w:left="360"/>
+      </w:pPr>
+      <w:r>
+        <w:t>4. Valid ranges of inputs and outputs.</w:t>
+      </w:r>
+    </w:p>
+    <w:p>
+      <w:pPr>
+        <w:pStyle w:val="Body"/>
+        <w:ind w:left="360"/>
+      </w:pPr>
+      <w:r>
+        <w:t>5. Units of measure.</w:t>
+      </w:r>
+    </w:p>
+    <w:p>
+      <w:pPr>
+        <w:pStyle w:val="Body"/>
+        <w:ind w:left="360"/>
+      </w:pPr>
+      <w:r>
+        <w:rPr>
+          <w:lang w:val="it-IT"/>
+        </w:rPr>
+        <w:t>6. Data formats.</w:t>
       </w:r>
     </w:p>
     <w:p>
@@ -3049,40 +2985,101 @@
       <w:pPr>
         <w:pStyle w:val="Heading2"/>
       </w:pPr>
-      <w:bookmarkStart w:id="10" w:name="_Toc60204244"/>
+      <w:bookmarkStart w:id="11" w:name="_Toc60204245"/>
       <w:r>
         <w:rPr>
           <w:rFonts w:eastAsia="Arial Unicode MS" w:cs="Arial Unicode MS"/>
         </w:rPr>
-        <w:t>3.1. External Interfaces (Inputs and Outputs)</w:t>
-      </w:r>
-      <w:bookmarkEnd w:id="10"/>
-    </w:p>
-    <w:p>
-      <w:pPr>
-        <w:pStyle w:val="Body"/>
-      </w:pPr>
-    </w:p>
-    <w:p>
-      <w:pPr>
-        <w:pStyle w:val="Body"/>
-      </w:pPr>
-      <w:r>
-        <w:t>This section should describe inputs into and outputs from the software system. (ISO/IEC/IEEE 29148:2011)</w:t>
-      </w:r>
-    </w:p>
-    <w:p>
-      <w:pPr>
-        <w:pStyle w:val="Body"/>
-      </w:pPr>
-    </w:p>
-    <w:p>
-      <w:pPr>
-        <w:pStyle w:val="Body"/>
-      </w:pPr>
-      <w:r>
-        <w:t>Each interface description should include the following:</w:t>
-      </w:r>
+        <w:t>3.2. Functions</w:t>
+      </w:r>
+      <w:bookmarkEnd w:id="11"/>
+    </w:p>
+    <w:p>
+      <w:pPr>
+        <w:pStyle w:val="Body"/>
+      </w:pPr>
+    </w:p>
+    <w:p>
+      <w:pPr>
+        <w:pStyle w:val="Body"/>
+      </w:pPr>
+      <w:r>
+        <w:rPr>
+          <w:highlight w:val="yellow"/>
+        </w:rPr>
+        <w:t>TODO</w:t>
+      </w:r>
+      <w:r>
+        <w:t xml:space="preserve"> – once the details have been hashed out, we need to revisit the functions</w:t>
+      </w:r>
+    </w:p>
+    <w:p>
+      <w:pPr>
+        <w:pStyle w:val="Body"/>
+      </w:pPr>
+      <w:r>
+        <w:t>-- validity checks (node ordering when adding, editing)</w:t>
+      </w:r>
+    </w:p>
+    <w:p>
+      <w:pPr>
+        <w:pStyle w:val="Body"/>
+      </w:pPr>
+      <w:r>
+        <w:t xml:space="preserve">-- sequence (add </w:t>
+      </w:r>
+      <w:r>
+        <w:sym w:font="Wingdings" w:char="F0E0"/>
+      </w:r>
+      <w:r>
+        <w:t xml:space="preserve"> execute </w:t>
+      </w:r>
+      <w:r>
+        <w:sym w:font="Wingdings" w:char="F0E0"/>
+      </w:r>
+      <w:r>
+        <w:t xml:space="preserve"> save </w:t>
+      </w:r>
+      <w:r>
+        <w:sym w:font="Wingdings" w:char="F0E0"/>
+      </w:r>
+      <w:r>
+        <w:t xml:space="preserve"> load)</w:t>
+      </w:r>
+    </w:p>
+    <w:p>
+      <w:pPr>
+        <w:pStyle w:val="Body"/>
+      </w:pPr>
+      <w:r>
+        <w:t>-- response to abnormal situations (abort if incompatible node order or input csv format)</w:t>
+      </w:r>
+    </w:p>
+    <w:p>
+      <w:pPr>
+        <w:pStyle w:val="Body"/>
+      </w:pPr>
+      <w:r>
+        <w:t>-- relationships to inputs outputs (Not really sure what this is)</w:t>
+      </w:r>
+    </w:p>
+    <w:p>
+      <w:pPr>
+        <w:pStyle w:val="Body"/>
+      </w:pPr>
+    </w:p>
+    <w:p>
+      <w:pPr>
+        <w:pStyle w:val="Body"/>
+      </w:pPr>
+      <w:r>
+        <w:t>Define the actions that must take place in the software to accept and process inputs, and to generate outputs (ISO/IEC/IEEE 29148:2011). This should include:</w:t>
+      </w:r>
+    </w:p>
+    <w:p>
+      <w:pPr>
+        <w:pStyle w:val="Body"/>
+      </w:pPr>
     </w:p>
     <w:p>
       <w:pPr>
@@ -3090,7 +3087,7 @@
         <w:ind w:left="360"/>
       </w:pPr>
       <w:r>
-        <w:t>1. Name of item.</w:t>
+        <w:t>1. Validity checks on the inputs.</w:t>
       </w:r>
     </w:p>
     <w:p>
@@ -3099,7 +3096,7 @@
         <w:ind w:left="360"/>
       </w:pPr>
       <w:r>
-        <w:t>2. Description of purpose.</w:t>
+        <w:t>2. Sequence of operations in processing inputs.</w:t>
       </w:r>
     </w:p>
     <w:p>
@@ -3108,7 +3105,7 @@
         <w:ind w:left="360"/>
       </w:pPr>
       <w:r>
-        <w:t>3. Source of input or destination of output.</w:t>
+        <w:t>3. Responses to abnormal situations, including error handling and recovery.</w:t>
       </w:r>
     </w:p>
     <w:p>
@@ -3117,28 +3114,25 @@
         <w:ind w:left="360"/>
       </w:pPr>
       <w:r>
-        <w:t>4. Valid ranges of inputs and outputs.</w:t>
-      </w:r>
-    </w:p>
-    <w:p>
-      <w:pPr>
-        <w:pStyle w:val="Body"/>
-        <w:ind w:left="360"/>
-      </w:pPr>
-      <w:r>
-        <w:t>5. Units of measure.</w:t>
-      </w:r>
-    </w:p>
-    <w:p>
-      <w:pPr>
-        <w:pStyle w:val="Body"/>
-        <w:ind w:left="360"/>
-      </w:pPr>
-      <w:r>
-        <w:rPr>
-          <w:lang w:val="it-IT"/>
-        </w:rPr>
-        <w:t>6. Data formats.</w:t>
+        <w:t>4. Relationship of outputs to inputs, including</w:t>
+      </w:r>
+    </w:p>
+    <w:p>
+      <w:pPr>
+        <w:pStyle w:val="Body"/>
+        <w:ind w:left="720"/>
+      </w:pPr>
+      <w:r>
+        <w:t>(a) input/output sequences</w:t>
+      </w:r>
+    </w:p>
+    <w:p>
+      <w:pPr>
+        <w:pStyle w:val="Body"/>
+        <w:ind w:left="720"/>
+      </w:pPr>
+      <w:r>
+        <w:t>(b) formulas for input to output conversion</w:t>
       </w:r>
     </w:p>
     <w:p>
@@ -3150,85 +3144,53 @@
       <w:pPr>
         <w:pStyle w:val="Heading2"/>
       </w:pPr>
-      <w:bookmarkStart w:id="11" w:name="_Toc60204245"/>
+      <w:bookmarkStart w:id="12" w:name="_Toc60204246"/>
       <w:r>
         <w:rPr>
           <w:rFonts w:eastAsia="Arial Unicode MS" w:cs="Arial Unicode MS"/>
         </w:rPr>
-        <w:t>3.2. Functions</w:t>
-      </w:r>
-      <w:bookmarkEnd w:id="11"/>
-    </w:p>
-    <w:p>
-      <w:pPr>
-        <w:pStyle w:val="Body"/>
-      </w:pPr>
-    </w:p>
-    <w:p>
-      <w:pPr>
-        <w:pStyle w:val="Body"/>
-      </w:pPr>
-      <w:r>
-        <w:t>Define the actions that must take place in the software to accept and process inputs, and to generate outputs (ISO/IEC/IEEE 29148:2011). This should include:</w:t>
-      </w:r>
-    </w:p>
-    <w:p>
-      <w:pPr>
-        <w:pStyle w:val="Body"/>
-      </w:pPr>
-    </w:p>
-    <w:p>
-      <w:pPr>
-        <w:pStyle w:val="Body"/>
-        <w:ind w:left="360"/>
-      </w:pPr>
-      <w:r>
-        <w:t>1. Validity checks on the inputs.</w:t>
-      </w:r>
-    </w:p>
-    <w:p>
-      <w:pPr>
-        <w:pStyle w:val="Body"/>
-        <w:ind w:left="360"/>
-      </w:pPr>
-      <w:r>
-        <w:t>2. Sequence of operations in processing inputs.</w:t>
-      </w:r>
-    </w:p>
-    <w:p>
-      <w:pPr>
-        <w:pStyle w:val="Body"/>
-        <w:ind w:left="360"/>
-      </w:pPr>
-      <w:r>
-        <w:t>3. Responses to abnormal situations, including error handling and recovery.</w:t>
-      </w:r>
-    </w:p>
-    <w:p>
-      <w:pPr>
-        <w:pStyle w:val="Body"/>
-        <w:ind w:left="360"/>
-      </w:pPr>
-      <w:r>
-        <w:t>4. Relationship of outputs to inputs, including</w:t>
-      </w:r>
-    </w:p>
-    <w:p>
-      <w:pPr>
-        <w:pStyle w:val="Body"/>
-        <w:ind w:left="720"/>
-      </w:pPr>
-      <w:r>
-        <w:t>(a) input/output sequences</w:t>
-      </w:r>
-    </w:p>
-    <w:p>
-      <w:pPr>
-        <w:pStyle w:val="Body"/>
-        <w:ind w:left="720"/>
-      </w:pPr>
-      <w:r>
-        <w:t>(b) formulas for input to output conversion</w:t>
+        <w:t>3.3. Usability Requirements</w:t>
+      </w:r>
+      <w:bookmarkEnd w:id="12"/>
+    </w:p>
+    <w:p>
+      <w:pPr>
+        <w:pStyle w:val="Body"/>
+      </w:pPr>
+    </w:p>
+    <w:p>
+      <w:pPr>
+        <w:pStyle w:val="Body"/>
+      </w:pPr>
+      <w:r>
+        <w:t xml:space="preserve">The software </w:t>
+      </w:r>
+      <w:r>
+        <w:t>should</w:t>
+      </w:r>
+      <w:r>
+        <w:t xml:space="preserve"> be able to model and evaluate TS data as reliably as the existing libraries in use by Data Scientists for manual pipelining. Since ML is notoriously complex and random sampling during the modeling process will change the results from execution to execution, we cannot guarantee any level of accuracy beyond the accuracy of the resulting models.</w:t>
+      </w:r>
+    </w:p>
+    <w:p>
+      <w:pPr>
+        <w:pStyle w:val="Body"/>
+      </w:pPr>
+    </w:p>
+    <w:p>
+      <w:pPr>
+        <w:pStyle w:val="Body"/>
+      </w:pPr>
+      <w:r>
+        <w:t xml:space="preserve">The comparison of the many pipelines that can be present in a tree must be presented in a readable and easily comparable </w:t>
+      </w:r>
+      <w:proofErr w:type="gramStart"/>
+      <w:r>
+        <w:t>format</w:t>
+      </w:r>
+      <w:proofErr w:type="gramEnd"/>
+      <w:r>
+        <w:t xml:space="preserve"> so it does not take an extraordinary amount of time to understand the output of the system.</w:t>
       </w:r>
     </w:p>
     <w:p>
@@ -3240,32 +3202,52 @@
       <w:pPr>
         <w:pStyle w:val="Heading2"/>
       </w:pPr>
-      <w:bookmarkStart w:id="12" w:name="_Toc60204246"/>
+      <w:bookmarkStart w:id="13" w:name="_Toc60204247"/>
       <w:r>
         <w:rPr>
           <w:rFonts w:eastAsia="Arial Unicode MS" w:cs="Arial Unicode MS"/>
         </w:rPr>
-        <w:t>3.3. Usability Requirements</w:t>
-      </w:r>
-      <w:bookmarkEnd w:id="12"/>
-    </w:p>
-    <w:p>
-      <w:pPr>
-        <w:pStyle w:val="Body"/>
-      </w:pPr>
-    </w:p>
-    <w:p>
-      <w:pPr>
-        <w:pStyle w:val="Body"/>
-      </w:pPr>
-      <w:r>
-        <w:t>Define usability requirements and objectives for the software system, include measurable effectiveness, efficiency, and satisfaction criteria in specific contexts of use. (ISO/IEC/IEEE 29148:2011)</w:t>
-      </w:r>
-    </w:p>
-    <w:p>
-      <w:pPr>
-        <w:pStyle w:val="Body"/>
-      </w:pPr>
+        <w:t>3.4. Performance Requirements</w:t>
+      </w:r>
+      <w:bookmarkEnd w:id="13"/>
+    </w:p>
+    <w:p>
+      <w:pPr>
+        <w:pStyle w:val="Body"/>
+      </w:pPr>
+    </w:p>
+    <w:p>
+      <w:pPr>
+        <w:pStyle w:val="Body"/>
+      </w:pPr>
+      <w:r>
+        <w:t xml:space="preserve">The software accepts one input file (a .csv) at a time and will not be able to process another until completion in both testing and production modes. Future updates to the system </w:t>
+      </w:r>
+      <w:r>
+        <w:t>could</w:t>
+      </w:r>
+      <w:r>
+        <w:t xml:space="preserve"> allow for sequences of input files in production mode.</w:t>
+      </w:r>
+    </w:p>
+    <w:p>
+      <w:pPr>
+        <w:pStyle w:val="Body"/>
+      </w:pPr>
+    </w:p>
+    <w:p>
+      <w:pPr>
+        <w:pStyle w:val="Body"/>
+      </w:pPr>
+      <w:r>
+        <w:t>The time in which it takes for the software to complete is largely dependent on the complexity of the tree structure created by the Data Scientist</w:t>
+      </w:r>
+      <w:r>
+        <w:t>, on the models used,</w:t>
+      </w:r>
+      <w:r>
+        <w:t xml:space="preserve"> and by the size of the input file. A single pipeline on a file with less than 1000 rows of data should be processed in less than a few minutes.</w:t>
+      </w:r>
     </w:p>
     <w:p>
       <w:pPr>
@@ -3276,90 +3258,11 @@
       <w:pPr>
         <w:pStyle w:val="Heading2"/>
       </w:pPr>
-      <w:bookmarkStart w:id="13" w:name="_Toc60204247"/>
+      <w:bookmarkStart w:id="14" w:name="_Toc60204248"/>
       <w:r>
         <w:rPr>
           <w:rFonts w:eastAsia="Arial Unicode MS" w:cs="Arial Unicode MS"/>
         </w:rPr>
-        <w:t>3.4. Performance Requirements</w:t>
-      </w:r>
-      <w:bookmarkEnd w:id="13"/>
-    </w:p>
-    <w:p>
-      <w:pPr>
-        <w:pStyle w:val="Body"/>
-      </w:pPr>
-    </w:p>
-    <w:p>
-      <w:pPr>
-        <w:pStyle w:val="Body"/>
-      </w:pPr>
-      <w:r>
-        <w:t>Specify the static and the dynamic numerical requirements placed on the software or on human interaction with the software. For example: (a) Static numerical requirements may include the amount and type of information to be handled. (b) Dynamic numerical requirements may include the amount of data to be processed within certain time periods.</w:t>
-      </w:r>
-    </w:p>
-    <w:p>
-      <w:pPr>
-        <w:pStyle w:val="Body"/>
-      </w:pPr>
-    </w:p>
-    <w:p>
-      <w:pPr>
-        <w:pStyle w:val="Body"/>
-      </w:pPr>
-      <w:r>
-        <w:t>Performance requirements should be stated in measurable terms. For example,</w:t>
-      </w:r>
-    </w:p>
-    <w:p>
-      <w:pPr>
-        <w:pStyle w:val="Body"/>
-        <w:ind w:left="360"/>
-      </w:pPr>
-      <w:r>
-        <w:t>“95% of the transactions shall be processed in less than 1 second”</w:t>
-      </w:r>
-    </w:p>
-    <w:p>
-      <w:pPr>
-        <w:pStyle w:val="Body"/>
-      </w:pPr>
-      <w:r>
-        <w:t>rather than</w:t>
-      </w:r>
-    </w:p>
-    <w:p>
-      <w:pPr>
-        <w:pStyle w:val="Body"/>
-        <w:ind w:left="360"/>
-      </w:pPr>
-      <w:r>
-        <w:t xml:space="preserve">“An operator shall not have to wait for the transaction to complete.” </w:t>
-      </w:r>
-    </w:p>
-    <w:p>
-      <w:pPr>
-        <w:pStyle w:val="Body"/>
-        <w:ind w:left="360"/>
-      </w:pPr>
-      <w:r>
-        <w:t>(ISO/IEC/IEEE 29148:2011)</w:t>
-      </w:r>
-    </w:p>
-    <w:p>
-      <w:pPr>
-        <w:pStyle w:val="Body"/>
-      </w:pPr>
-    </w:p>
-    <w:p>
-      <w:pPr>
-        <w:pStyle w:val="Heading2"/>
-      </w:pPr>
-      <w:bookmarkStart w:id="14" w:name="_Toc60204248"/>
-      <w:r>
-        <w:rPr>
-          <w:rFonts w:eastAsia="Arial Unicode MS" w:cs="Arial Unicode MS"/>
-        </w:rPr>
         <w:t>3.5. Software System Attributes</w:t>
       </w:r>
       <w:bookmarkEnd w:id="14"/>
@@ -3374,28 +3277,77 @@
         <w:pStyle w:val="Body"/>
       </w:pPr>
       <w:r>
-        <w:t>Specify the required attributes of the software product, such as reliability, security, privacy, maintainability, or portability. (ISO/IEC/IEEE 29148:2011) Review a comprehensive list of software attributes, or software qualities, such as are provided in van Vliet (2008) Chapter 6. Decide on a relatively small number of attributes that are most important for this system. Explain why each attribute is important, and what steps or plan will be taken to achieve those attributes. This could include constraints on attributes of the system’s static construction, such as testability, changeability, maintainability, and reusability. (Faulk, 2013)</w:t>
-      </w:r>
-    </w:p>
-    <w:p>
-      <w:pPr>
-        <w:pStyle w:val="Body"/>
-      </w:pPr>
+        <w:t xml:space="preserve">The software must be able to </w:t>
+      </w:r>
+      <w:r>
+        <w:rPr>
+          <w:b/>
+          <w:bCs/>
+        </w:rPr>
+        <w:t>maintainable</w:t>
+      </w:r>
+      <w:r>
+        <w:t xml:space="preserve"> in the sense that new functions can be added to the existing module libraries without major changes to the structure of the nodes or tree. Our system will not have an exhaustive list of every modification to a Time Series that a Data Scientist may want to apply. By factoring out the logic, we allow for simple addition to the tables of functions to be used in nodes when new functions are written.</w:t>
+      </w:r>
+    </w:p>
+    <w:p>
+      <w:pPr>
+        <w:pStyle w:val="Body"/>
+      </w:pPr>
+    </w:p>
+    <w:p>
+      <w:pPr>
+        <w:pStyle w:val="Body"/>
+      </w:pPr>
+      <w:r>
+        <w:t xml:space="preserve">The software must be able to check that a tree is in the proper form prior to any modification to it and certainly prior to execution. This will primarily be done during the “add node” and “add subtree” functions. This will ensure </w:t>
+      </w:r>
+      <w:r>
+        <w:rPr>
+          <w:b/>
+          <w:bCs/>
+        </w:rPr>
+        <w:t>reliability</w:t>
+      </w:r>
+      <w:r>
+        <w:t xml:space="preserve"> of output to conform to the expected behavior. It is important that the software is reliable, as it is merely supposed to improve the existing situation for Data Scientists. If they must troubleshoot or spend more time figuring out why their system is not working, then the time gained from rapid pipeline performance comparisons is lost and the system is moot.</w:t>
+      </w:r>
+    </w:p>
+    <w:p>
+      <w:pPr>
+        <w:pStyle w:val="Body"/>
+      </w:pPr>
+    </w:p>
+    <w:p>
+      <w:pPr>
+        <w:pStyle w:val="Body"/>
+      </w:pPr>
+      <w:r>
+        <w:t xml:space="preserve">The software should be </w:t>
+      </w:r>
+      <w:r>
+        <w:rPr>
+          <w:b/>
+          <w:bCs/>
+        </w:rPr>
+        <w:t>portable</w:t>
+      </w:r>
+      <w:r>
+        <w:t>, as the saved trees and pipelines should be able to be exchanged among Data Scientists for use on different machines or for different users.</w:t>
+      </w:r>
     </w:p>
     <w:p>
       <w:pPr>
         <w:pStyle w:val="Heading1"/>
       </w:pPr>
-      <w:bookmarkStart w:id="15" w:name="_Toc60204249"/>
-      <w:r>
-        <w:t xml:space="preserve">4. </w:t>
-      </w:r>
-      <w:r>
-        <w:rPr>
-          <w:lang w:val="fr-FR"/>
-        </w:rPr>
-        <w:t>References</w:t>
-      </w:r>
+      <w:bookmarkStart w:id="15" w:name="_Toc60204250"/>
+      <w:r>
+        <w:t>4</w:t>
+      </w:r>
+      <w:r>
+        <w:t>. Acknowledgements</w:t>
+      </w:r>
+      <w:bookmarkEnd w:id="0"/>
       <w:bookmarkEnd w:id="15"/>
     </w:p>
     <w:p>
@@ -3408,247 +3360,31 @@
         <w:pStyle w:val="Body"/>
       </w:pPr>
       <w:r>
-        <w:t>This section lists the sources cited in the creation of this template document. An SRS should reference all of the sources that it draws from. If sufficient citations are provided “in line” (at the point of reference) in the document, this section may not be necessary.</w:t>
-      </w:r>
-    </w:p>
-    <w:p>
-      <w:pPr>
-        <w:pStyle w:val="Body"/>
-      </w:pPr>
-    </w:p>
-    <w:p>
-      <w:pPr>
-        <w:pStyle w:val="Body"/>
-      </w:pPr>
-      <w:r>
-        <w:t xml:space="preserve">IEEE Std 1362-1998 (R2007). (2007). IEEE Guide for Information Technology–System Definition–Concept of Operations (ConOps) Document. </w:t>
-      </w:r>
-      <w:hyperlink r:id="rId7" w:history="1">
-        <w:r>
-          <w:rPr>
-            <w:rStyle w:val="Hyperlink0"/>
-          </w:rPr>
-          <w:t>https://ieeexplore.ieee.org/document/761853</w:t>
-        </w:r>
-      </w:hyperlink>
-    </w:p>
-    <w:p>
-      <w:pPr>
-        <w:pStyle w:val="Body"/>
-      </w:pPr>
-    </w:p>
-    <w:p>
-      <w:pPr>
-        <w:pStyle w:val="Body"/>
-      </w:pPr>
-      <w:r>
-        <w:t xml:space="preserve">IEEE Std 830-1998. (2007). IEEE Recommended Practice for Software Requirements Specifications. </w:t>
-      </w:r>
-      <w:hyperlink r:id="rId8" w:history="1">
-        <w:r>
-          <w:rPr>
-            <w:rStyle w:val="Hyperlink0"/>
-          </w:rPr>
-          <w:t>https://ieeexplore.ieee.org/document/720574</w:t>
-        </w:r>
-      </w:hyperlink>
-    </w:p>
-    <w:p>
-      <w:pPr>
-        <w:pStyle w:val="Body"/>
-      </w:pPr>
-    </w:p>
-    <w:p>
-      <w:pPr>
-        <w:pStyle w:val="Body"/>
-      </w:pPr>
-      <w:r>
-        <w:lastRenderedPageBreak/>
-        <w:t xml:space="preserve">ISO/IEC/IEEE Intl Std 29148:2011. (2011). Systems and software engineering — Life cycle processes — Requirements engineering. </w:t>
-      </w:r>
-      <w:hyperlink r:id="rId9" w:history="1">
-        <w:r>
-          <w:rPr>
-            <w:rStyle w:val="Hyperlink0"/>
-          </w:rPr>
-          <w:t>https://ieeexplore.ieee.org/document/6146379</w:t>
-        </w:r>
-      </w:hyperlink>
-    </w:p>
-    <w:p>
-      <w:pPr>
-        <w:pStyle w:val="Body"/>
-      </w:pPr>
-    </w:p>
-    <w:p>
-      <w:pPr>
-        <w:pStyle w:val="Body"/>
-      </w:pPr>
-      <w:r>
-        <w:t xml:space="preserve">ISO/IEC/IEEE Intl Std 29148:2018. (2018). Systems and software engineering — Life cycle processes — Requirements engineering. </w:t>
-      </w:r>
-      <w:hyperlink r:id="rId10" w:history="1">
-        <w:r>
-          <w:rPr>
-            <w:rStyle w:val="Hyperlink0"/>
-          </w:rPr>
-          <w:t>https://ieeexplore.ieee.org/document/8559686</w:t>
-        </w:r>
-      </w:hyperlink>
-    </w:p>
-    <w:p>
-      <w:pPr>
-        <w:pStyle w:val="Body"/>
-      </w:pPr>
-    </w:p>
-    <w:p>
-      <w:pPr>
-        <w:pStyle w:val="Body"/>
-      </w:pPr>
-      <w:r>
-        <w:rPr>
-          <w:lang w:val="it-IT"/>
-        </w:rPr>
-        <w:t xml:space="preserve">Faulk, Stuart. (2013). </w:t>
-      </w:r>
-      <w:r>
-        <w:rPr>
-          <w:i/>
-          <w:iCs/>
-        </w:rPr>
-        <w:t>Understanding Software Requirements</w:t>
-      </w:r>
-      <w:r>
-        <w:t xml:space="preserve">. </w:t>
-      </w:r>
-      <w:hyperlink r:id="rId11" w:history="1">
-        <w:r>
-          <w:rPr>
-            <w:rStyle w:val="Hyperlink0"/>
-          </w:rPr>
-          <w:t>https://projects.cecs.pdx.edu/attachments/download/904/Faulk_SoftwareRequirements_v4.pdf</w:t>
-        </w:r>
-      </w:hyperlink>
-    </w:p>
-    <w:p>
-      <w:pPr>
-        <w:pStyle w:val="Body"/>
-      </w:pPr>
-    </w:p>
-    <w:p>
-      <w:pPr>
-        <w:pStyle w:val="Body"/>
-      </w:pPr>
-      <w:r>
-        <w:t xml:space="preserve">Oracle. (2007). White Paper on “Getting Started With Use Case Modeling”. Available at: </w:t>
-      </w:r>
-      <w:hyperlink r:id="rId12" w:history="1">
-        <w:r>
-          <w:rPr>
-            <w:rStyle w:val="Hyperlink0"/>
-          </w:rPr>
-          <w:t>https://www.oracle.com/technetwork/testcontent/gettingstartedwithusecasemodeling-133857.pdf</w:t>
-        </w:r>
-      </w:hyperlink>
-    </w:p>
-    <w:p>
-      <w:pPr>
-        <w:pStyle w:val="Body"/>
-      </w:pPr>
-    </w:p>
-    <w:p>
-      <w:pPr>
-        <w:pStyle w:val="Body"/>
-      </w:pPr>
-      <w:r>
-        <w:rPr>
-          <w:lang w:val="nl-NL"/>
-        </w:rPr>
-        <w:t xml:space="preserve">van Vliet, Hans. (2008). </w:t>
-      </w:r>
-      <w:r>
-        <w:rPr>
-          <w:i/>
-          <w:iCs/>
-        </w:rPr>
-        <w:t>Software Engineering: Principles and Practice</w:t>
-      </w:r>
-      <w:r>
-        <w:t>, 3nd edition, John Wiley &amp; Sons.</w:t>
-      </w:r>
-    </w:p>
-    <w:p>
-      <w:pPr>
-        <w:pStyle w:val="Body"/>
-      </w:pPr>
-    </w:p>
-    <w:p>
-      <w:pPr>
-        <w:pStyle w:val="Heading1"/>
-      </w:pPr>
-      <w:bookmarkStart w:id="16" w:name="_Toc60204250"/>
-      <w:r>
-        <w:t>5. Acknowledgements</w:t>
-      </w:r>
-      <w:bookmarkEnd w:id="16"/>
-    </w:p>
-    <w:p>
-      <w:pPr>
-        <w:pStyle w:val="Body"/>
-      </w:pPr>
-    </w:p>
-    <w:p>
-      <w:pPr>
-        <w:pStyle w:val="Body"/>
-      </w:pPr>
-      <w:r>
-        <w:t>All sources used in the creation of the document should be listed here. This template builds slightly on a similar document produced by Stuart Faulk in 2017, and heavily on the publications cited within the document, such as IEEE Std 1362-1998 and ISO/IEC/IEEE Intl Std 29148:2018.</w:t>
-      </w:r>
-    </w:p>
-    <w:p>
-      <w:pPr>
-        <w:pStyle w:val="FreeForm"/>
-        <w:spacing w:line="280" w:lineRule="atLeast"/>
-        <w:rPr>
-          <w:rFonts w:ascii="Times" w:eastAsia="Times" w:hAnsi="Times" w:cs="Times"/>
-          <w:color w:val="032EED"/>
-          <w:u w:val="single"/>
-        </w:rPr>
-      </w:pPr>
-    </w:p>
-    <w:p>
-      <w:pPr>
-        <w:pStyle w:val="Body"/>
-        <w:rPr>
-          <w:b/>
-          <w:bCs/>
-        </w:rPr>
-      </w:pPr>
-      <w:r>
-        <w:rPr>
-          <w:b/>
-          <w:bCs/>
-        </w:rPr>
-        <w:t>Possible Minor Future Revision</w:t>
-      </w:r>
-    </w:p>
-    <w:p>
-      <w:pPr>
-        <w:pStyle w:val="Body"/>
-      </w:pPr>
-    </w:p>
-    <w:p>
-      <w:pPr>
-        <w:pStyle w:val="Body"/>
-      </w:pPr>
-      <w:r>
-        <w:t>The ConOps portion of this template was written based on IEEE Std 1362-1998 before realizing that this standard has been subsumed by IEC/IEEE Intl Std 29148:2018. A future exercise could, in short, determine if the references to the former could be replaced with references to the latter; that is, if the ConOps description in each of the two documents is sufficiently identical.</w:t>
-      </w:r>
-      <w:bookmarkEnd w:id="0"/>
+        <w:t>The S</w:t>
+      </w:r>
+      <w:r>
+        <w:t>R</w:t>
+      </w:r>
+      <w:r>
+        <w:t xml:space="preserve">S template was provided by Juan Flores, who updated it from Anthony </w:t>
+      </w:r>
+      <w:proofErr w:type="spellStart"/>
+      <w:r>
+        <w:t>Hornof</w:t>
+      </w:r>
+      <w:proofErr w:type="spellEnd"/>
+      <w:r>
+        <w:t xml:space="preserve"> for CIS 422.</w:t>
+      </w:r>
+    </w:p>
+    <w:p>
+      <w:pPr>
+        <w:pStyle w:val="Body"/>
+      </w:pPr>
     </w:p>
     <w:sectPr>
-      <w:headerReference w:type="default" r:id="rId13"/>
-      <w:footerReference w:type="default" r:id="rId14"/>
+      <w:headerReference w:type="default" r:id="rId7"/>
+      <w:footerReference w:type="default" r:id="rId8"/>
       <w:pgSz w:w="12240" w:h="15840"/>
       <w:pgMar w:top="1440" w:right="1440" w:bottom="1440" w:left="1440" w:header="720" w:footer="864" w:gutter="0"/>
       <w:cols w:space="720"/>

</xml_diff>

<commit_message>
updated SRS and SDS
</commit_message>
<xml_diff>
--- a/Documentation/SRS.docx
+++ b/Documentation/SRS.docx
@@ -94,7 +94,7 @@
         <w:t>-</w:t>
       </w:r>
       <w:r>
-        <w:t>1</w:t>
+        <w:t>6</w:t>
       </w:r>
       <w:r>
         <w:t>-202</w:t>
@@ -1316,6 +1316,32 @@
     </w:p>
     <w:p>
       <w:pPr>
+        <w:pStyle w:val="Body"/>
+        <w:tabs>
+          <w:tab w:val="left" w:pos="1440"/>
+          <w:tab w:val="left" w:pos="2610"/>
+        </w:tabs>
+      </w:pPr>
+      <w:r>
+        <w:t>2-6-2021</w:t>
+      </w:r>
+      <w:r>
+        <w:tab/>
+      </w:r>
+      <w:proofErr w:type="spellStart"/>
+      <w:r>
+        <w:t>ezekielp</w:t>
+      </w:r>
+      <w:proofErr w:type="spellEnd"/>
+      <w:r>
+        <w:tab/>
+      </w:r>
+      <w:r>
+        <w:t>Minor edits, still waiting on final API to finish 3.1/3.2</w:t>
+      </w:r>
+    </w:p>
+    <w:p>
+      <w:pPr>
         <w:pStyle w:val="Heading1"/>
       </w:pPr>
       <w:bookmarkStart w:id="2" w:name="_Toc60204236"/>
@@ -1570,14 +1596,32 @@
         <w:t>Even in a modest case where we apply 3 preprocessing directives out of 10</w:t>
       </w:r>
       <w:r>
-        <w:t xml:space="preserve"> available to us</w:t>
-      </w:r>
-      <w:r>
-        <w:t xml:space="preserve">, a single modeling strategy out of 6, and a single evaluation strategy out of 3, there are </w:t>
+        <w:t xml:space="preserve"> available to </w:t>
       </w:r>
       <w:r>
         <w:lastRenderedPageBreak/>
-        <w:t>thousands of possible pipelines that could be formed (10 * 9 * 8 * 6 * 3 = 12,960), which would be difficult to track and compare</w:t>
+        <w:t>us</w:t>
+      </w:r>
+      <w:r>
+        <w:t xml:space="preserve">, a single modeling strategy out of </w:t>
+      </w:r>
+      <w:r>
+        <w:t>2</w:t>
+      </w:r>
+      <w:r>
+        <w:t xml:space="preserve">, and a single evaluation strategy out of 3, there are thousands of possible pipelines that could be formed (10 * 9 * 8 * </w:t>
+      </w:r>
+      <w:r>
+        <w:t>2</w:t>
+      </w:r>
+      <w:r>
+        <w:t xml:space="preserve"> * 3 = </w:t>
+      </w:r>
+      <w:r>
+        <w:t>4,320</w:t>
+      </w:r>
+      <w:r>
+        <w:t>), which would be difficult to track and compare</w:t>
       </w:r>
       <w:r>
         <w:t xml:space="preserve"> without</w:t>
@@ -1741,7 +1785,13 @@
         <w:t xml:space="preserve"> and operators</w:t>
       </w:r>
       <w:r>
-        <w:t xml:space="preserve"> may be classified according to their role in the pipeline process.</w:t>
+        <w:t xml:space="preserve"> </w:t>
+      </w:r>
+      <w:r>
+        <w:t>are</w:t>
+      </w:r>
+      <w:r>
+        <w:t xml:space="preserve"> classified according to their role in the pipeline process.</w:t>
       </w:r>
     </w:p>
     <w:p>
@@ -1835,7 +1885,6 @@
         <w:rPr>
           <w:rFonts w:eastAsia="Arial Unicode MS" w:cs="Arial Unicode MS"/>
         </w:rPr>
-        <w:lastRenderedPageBreak/>
         <w:t>2.6. Operational Scenarios (Also Known as “Use Cases”)</w:t>
       </w:r>
       <w:bookmarkEnd w:id="8"/>
@@ -2120,7 +2169,13 @@
         <w:tab/>
       </w:r>
       <w:r>
-        <w:t>The Data Scientist creates a Transformation Tree, which by default will handle the initial read of the TS file.</w:t>
+        <w:t>The Data Scientist creates a Transformation Tree, which by default will handle the initial read of the TS file</w:t>
+      </w:r>
+      <w:r>
+        <w:t xml:space="preserve"> on execution</w:t>
+      </w:r>
+      <w:r>
+        <w:t>.</w:t>
       </w:r>
     </w:p>
     <w:p>
@@ -2138,7 +2193,13 @@
         <w:ind w:left="1440" w:hanging="360"/>
       </w:pPr>
       <w:r>
-        <w:t>5.   The Data Scientist “executes” the tree using another provided tree function.</w:t>
+        <w:t>5.   The Data Scientist “executes” the tree using another provided tree function</w:t>
+      </w:r>
+      <w:r>
+        <w:t xml:space="preserve"> and providing the file path of the input csv</w:t>
+      </w:r>
+      <w:r>
+        <w:t>.</w:t>
       </w:r>
     </w:p>
     <w:p>
@@ -2376,6 +2437,7 @@
         <w:ind w:left="1440" w:hanging="360"/>
       </w:pPr>
       <w:r>
+        <w:lastRenderedPageBreak/>
         <w:t>1.</w:t>
       </w:r>
       <w:r>
@@ -2391,7 +2453,6 @@
         <w:ind w:left="1440" w:hanging="360"/>
       </w:pPr>
       <w:r>
-        <w:lastRenderedPageBreak/>
         <w:t xml:space="preserve">2.   </w:t>
       </w:r>
       <w:r>
@@ -2702,7 +2763,13 @@
         <w:t xml:space="preserve">The </w:t>
       </w:r>
       <w:r>
-        <w:t>Data Scientist passes the pipeline information to a provided library function which will save that “sub-tree” to an external file.</w:t>
+        <w:t>Data Scientist passes the pipeline information to a provided library function which will save that sub-tree</w:t>
+      </w:r>
+      <w:r>
+        <w:t xml:space="preserve"> or path</w:t>
+      </w:r>
+      <w:r>
+        <w:t xml:space="preserve"> to an external file.</w:t>
       </w:r>
     </w:p>
     <w:p>
@@ -2718,7 +2785,13 @@
         <w:t xml:space="preserve">The </w:t>
       </w:r>
       <w:r>
-        <w:t>Data Scientist loads the subtree using another provided function, which will generate a pipeline that produces the desired</w:t>
+        <w:t>Data Scientist loads the subtree</w:t>
+      </w:r>
+      <w:r>
+        <w:t xml:space="preserve"> or path</w:t>
+      </w:r>
+      <w:r>
+        <w:t xml:space="preserve"> using another provided function, which will generate a pipeline that produces the desired</w:t>
       </w:r>
       <w:r>
         <w:t xml:space="preserve"> preprocessing steps and desired</w:t>
@@ -2846,10 +2919,7 @@
         <w:t>TODO</w:t>
       </w:r>
       <w:r>
-        <w:t xml:space="preserve"> – once the details have been hashed out, we need to revisit the </w:t>
-      </w:r>
-      <w:r>
-        <w:t>inputs and outputs</w:t>
+        <w:t xml:space="preserve"> – once the details have been hashed out, we need to revisit the inputs and outputs</w:t>
       </w:r>
     </w:p>
     <w:p>
@@ -2865,7 +2935,13 @@
         <w:pStyle w:val="Body"/>
       </w:pPr>
       <w:r>
-        <w:t>-- Input of csv, output of csv (production)</w:t>
+        <w:t>-- Input of csv, output of csv</w:t>
+      </w:r>
+      <w:r>
+        <w:t>(s)</w:t>
+      </w:r>
+      <w:r>
+        <w:t xml:space="preserve"> (production)</w:t>
       </w:r>
     </w:p>
     <w:p>
@@ -2889,7 +2965,13 @@
         <w:pStyle w:val="Body"/>
       </w:pPr>
       <w:r>
-        <w:t>-- Saving/loading (csv or json most likely)</w:t>
+        <w:t>-- Saving/loading (</w:t>
+      </w:r>
+      <w:r>
+        <w:t>pickle</w:t>
+      </w:r>
+      <w:r>
+        <w:t>)</w:t>
       </w:r>
     </w:p>
     <w:p>
@@ -2924,56 +3006,332 @@
         <w:ind w:left="360"/>
       </w:pPr>
       <w:r>
+        <w:t>1. Name of item.</w:t>
+      </w:r>
+    </w:p>
+    <w:p>
+      <w:pPr>
+        <w:pStyle w:val="Body"/>
+        <w:ind w:left="360"/>
+      </w:pPr>
+      <w:r>
+        <w:t>2. Description of purpose.</w:t>
+      </w:r>
+    </w:p>
+    <w:p>
+      <w:pPr>
+        <w:pStyle w:val="Body"/>
+        <w:ind w:left="360"/>
+      </w:pPr>
+      <w:r>
+        <w:t>3. Source of input or destination of output.</w:t>
+      </w:r>
+    </w:p>
+    <w:p>
+      <w:pPr>
+        <w:pStyle w:val="Body"/>
+        <w:ind w:left="360"/>
+      </w:pPr>
+      <w:r>
+        <w:t>4. Valid ranges of inputs and outputs.</w:t>
+      </w:r>
+    </w:p>
+    <w:p>
+      <w:pPr>
+        <w:pStyle w:val="Body"/>
+        <w:ind w:left="360"/>
+      </w:pPr>
+      <w:r>
+        <w:t>5. Units of measure.</w:t>
+      </w:r>
+    </w:p>
+    <w:p>
+      <w:pPr>
+        <w:pStyle w:val="Body"/>
+        <w:ind w:left="360"/>
+      </w:pPr>
+      <w:r>
+        <w:rPr>
+          <w:lang w:val="it-IT"/>
+        </w:rPr>
+        <w:t>6. Data formats.</w:t>
+      </w:r>
+    </w:p>
+    <w:p>
+      <w:pPr>
+        <w:pStyle w:val="Body"/>
+      </w:pPr>
+    </w:p>
+    <w:p>
+      <w:pPr>
+        <w:pStyle w:val="Heading2"/>
+      </w:pPr>
+      <w:bookmarkStart w:id="11" w:name="_Toc60204245"/>
+      <w:r>
+        <w:rPr>
+          <w:rFonts w:eastAsia="Arial Unicode MS" w:cs="Arial Unicode MS"/>
+        </w:rPr>
+        <w:t>3.2. Functions</w:t>
+      </w:r>
+      <w:bookmarkEnd w:id="11"/>
+    </w:p>
+    <w:p>
+      <w:pPr>
+        <w:pStyle w:val="Body"/>
+      </w:pPr>
+    </w:p>
+    <w:p>
+      <w:pPr>
+        <w:pStyle w:val="Body"/>
+      </w:pPr>
+      <w:r>
+        <w:rPr>
+          <w:highlight w:val="yellow"/>
+        </w:rPr>
+        <w:t>TODO</w:t>
+      </w:r>
+      <w:r>
+        <w:t xml:space="preserve"> – once the details have been hashed out, we need to revisit the functions</w:t>
+      </w:r>
+    </w:p>
+    <w:p>
+      <w:pPr>
+        <w:pStyle w:val="Body"/>
+      </w:pPr>
+      <w:r>
+        <w:t>-- validity checks (node ordering when adding, editing)</w:t>
+      </w:r>
+    </w:p>
+    <w:p>
+      <w:pPr>
+        <w:pStyle w:val="Body"/>
+      </w:pPr>
+      <w:r>
+        <w:t xml:space="preserve">-- sequence (add </w:t>
+      </w:r>
+      <w:r>
+        <w:sym w:font="Wingdings" w:char="F0E0"/>
+      </w:r>
+      <w:r>
+        <w:t xml:space="preserve"> execute </w:t>
+      </w:r>
+      <w:r>
+        <w:sym w:font="Wingdings" w:char="F0E0"/>
+      </w:r>
+      <w:r>
+        <w:t xml:space="preserve"> save </w:t>
+      </w:r>
+      <w:r>
+        <w:sym w:font="Wingdings" w:char="F0E0"/>
+      </w:r>
+      <w:r>
+        <w:t xml:space="preserve"> load)</w:t>
+      </w:r>
+    </w:p>
+    <w:p>
+      <w:pPr>
+        <w:pStyle w:val="Body"/>
+      </w:pPr>
+      <w:r>
+        <w:t>-- response to abnormal situations (abort if incompatible node order or input csv format)</w:t>
+      </w:r>
+    </w:p>
+    <w:p>
+      <w:pPr>
+        <w:pStyle w:val="Body"/>
+      </w:pPr>
+      <w:r>
+        <w:t>-- relationships to inputs outputs (Not really sure what this is)</w:t>
+      </w:r>
+    </w:p>
+    <w:p>
+      <w:pPr>
+        <w:pStyle w:val="Body"/>
+      </w:pPr>
+    </w:p>
+    <w:p>
+      <w:pPr>
+        <w:pStyle w:val="Body"/>
+      </w:pPr>
+      <w:r>
+        <w:t>Define the actions that must take place in the software to accept and process inputs, and to generate outputs (ISO/IEC/IEEE 29148:2011). This should include:</w:t>
+      </w:r>
+    </w:p>
+    <w:p>
+      <w:pPr>
+        <w:pStyle w:val="Body"/>
+      </w:pPr>
+    </w:p>
+    <w:p>
+      <w:pPr>
+        <w:pStyle w:val="Body"/>
+        <w:ind w:left="360"/>
+      </w:pPr>
+      <w:r>
+        <w:t>1. Validity checks on the inputs.</w:t>
+      </w:r>
+    </w:p>
+    <w:p>
+      <w:pPr>
+        <w:pStyle w:val="Body"/>
+        <w:ind w:left="360"/>
+      </w:pPr>
+      <w:r>
+        <w:t>2. Sequence of operations in processing inputs.</w:t>
+      </w:r>
+    </w:p>
+    <w:p>
+      <w:pPr>
+        <w:pStyle w:val="Body"/>
+        <w:ind w:left="360"/>
+      </w:pPr>
+      <w:r>
+        <w:t>3. Responses to abnormal situations, including error handling and recovery.</w:t>
+      </w:r>
+    </w:p>
+    <w:p>
+      <w:pPr>
+        <w:pStyle w:val="Body"/>
+        <w:ind w:left="360"/>
+      </w:pPr>
+      <w:r>
+        <w:t>4. Relationship of outputs to inputs, including</w:t>
+      </w:r>
+    </w:p>
+    <w:p>
+      <w:pPr>
+        <w:pStyle w:val="Body"/>
+        <w:ind w:left="720"/>
+      </w:pPr>
+      <w:r>
+        <w:t>(a) input/output sequences</w:t>
+      </w:r>
+    </w:p>
+    <w:p>
+      <w:pPr>
+        <w:pStyle w:val="Body"/>
+        <w:ind w:left="720"/>
+      </w:pPr>
+      <w:r>
+        <w:t>(b) formulas for input to output conversion</w:t>
+      </w:r>
+    </w:p>
+    <w:p>
+      <w:pPr>
+        <w:pStyle w:val="Body"/>
+      </w:pPr>
+    </w:p>
+    <w:p>
+      <w:pPr>
+        <w:pStyle w:val="Heading2"/>
+      </w:pPr>
+      <w:bookmarkStart w:id="12" w:name="_Toc60204246"/>
+      <w:r>
+        <w:rPr>
+          <w:rFonts w:eastAsia="Arial Unicode MS" w:cs="Arial Unicode MS"/>
+        </w:rPr>
+        <w:t>3.3. Usability Requirements</w:t>
+      </w:r>
+      <w:bookmarkEnd w:id="12"/>
+    </w:p>
+    <w:p>
+      <w:pPr>
+        <w:pStyle w:val="Body"/>
+      </w:pPr>
+    </w:p>
+    <w:p>
+      <w:pPr>
+        <w:pStyle w:val="Body"/>
+      </w:pPr>
+      <w:r>
+        <w:t xml:space="preserve">The software </w:t>
+      </w:r>
+      <w:r>
+        <w:t>should</w:t>
+      </w:r>
+      <w:r>
+        <w:t xml:space="preserve"> be able to model and evaluate TS data as reliably as the existing libraries in use by Data Scientists for manual pipelining. Since ML is notoriously complex and random sampling during the modeling process will change the results from execution to execution, we cannot guarantee any level of accuracy beyond the accuracy of the resulting models.</w:t>
+      </w:r>
+      <w:r>
+        <w:t xml:space="preserve"> We are merely constructing the framework to use to test models.</w:t>
+      </w:r>
+    </w:p>
+    <w:p>
+      <w:pPr>
+        <w:pStyle w:val="Body"/>
+      </w:pPr>
+    </w:p>
+    <w:p>
+      <w:pPr>
+        <w:pStyle w:val="Body"/>
+      </w:pPr>
+      <w:r>
+        <w:t xml:space="preserve">The comparison of the many pipelines that can be present in a tree must be presented in a readable and easily comparable </w:t>
+      </w:r>
+      <w:proofErr w:type="gramStart"/>
+      <w:r>
+        <w:t>format</w:t>
+      </w:r>
+      <w:proofErr w:type="gramEnd"/>
+      <w:r>
+        <w:t xml:space="preserve"> so it does not take an extraordinary amount of time to understand the output of the system.</w:t>
+      </w:r>
+    </w:p>
+    <w:p>
+      <w:pPr>
+        <w:pStyle w:val="Body"/>
+      </w:pPr>
+    </w:p>
+    <w:p>
+      <w:pPr>
+        <w:pStyle w:val="Heading2"/>
+      </w:pPr>
+      <w:bookmarkStart w:id="13" w:name="_Toc60204247"/>
+      <w:r>
+        <w:rPr>
+          <w:rFonts w:eastAsia="Arial Unicode MS" w:cs="Arial Unicode MS"/>
+        </w:rPr>
+        <w:t>3.4. Performance Requirements</w:t>
+      </w:r>
+      <w:bookmarkEnd w:id="13"/>
+    </w:p>
+    <w:p>
+      <w:pPr>
+        <w:pStyle w:val="Body"/>
+      </w:pPr>
+    </w:p>
+    <w:p>
+      <w:pPr>
+        <w:pStyle w:val="Body"/>
+      </w:pPr>
+      <w:r>
+        <w:t xml:space="preserve">The software accepts one input file (a .csv) at a time and will not be able to process another until completion in both testing and production modes. Future updates to the system </w:t>
+      </w:r>
+      <w:r>
+        <w:t>could</w:t>
+      </w:r>
+      <w:r>
+        <w:t xml:space="preserve"> allow for sequences of input files in production mode.</w:t>
+      </w:r>
+    </w:p>
+    <w:p>
+      <w:pPr>
+        <w:pStyle w:val="Body"/>
+      </w:pPr>
+    </w:p>
+    <w:p>
+      <w:pPr>
+        <w:pStyle w:val="Body"/>
+      </w:pPr>
+      <w:r>
         <w:lastRenderedPageBreak/>
-        <w:t>1. Name of item.</w:t>
-      </w:r>
-    </w:p>
-    <w:p>
-      <w:pPr>
-        <w:pStyle w:val="Body"/>
-        <w:ind w:left="360"/>
-      </w:pPr>
-      <w:r>
-        <w:t>2. Description of purpose.</w:t>
-      </w:r>
-    </w:p>
-    <w:p>
-      <w:pPr>
-        <w:pStyle w:val="Body"/>
-        <w:ind w:left="360"/>
-      </w:pPr>
-      <w:r>
-        <w:t>3. Source of input or destination of output.</w:t>
-      </w:r>
-    </w:p>
-    <w:p>
-      <w:pPr>
-        <w:pStyle w:val="Body"/>
-        <w:ind w:left="360"/>
-      </w:pPr>
-      <w:r>
-        <w:t>4. Valid ranges of inputs and outputs.</w:t>
-      </w:r>
-    </w:p>
-    <w:p>
-      <w:pPr>
-        <w:pStyle w:val="Body"/>
-        <w:ind w:left="360"/>
-      </w:pPr>
-      <w:r>
-        <w:t>5. Units of measure.</w:t>
-      </w:r>
-    </w:p>
-    <w:p>
-      <w:pPr>
-        <w:pStyle w:val="Body"/>
-        <w:ind w:left="360"/>
-      </w:pPr>
-      <w:r>
-        <w:rPr>
-          <w:lang w:val="it-IT"/>
-        </w:rPr>
-        <w:t>6. Data formats.</w:t>
+        <w:t>The time in which it takes for the software to complete is largely dependent on the complexity of the tree structure created by the Data Scientist</w:t>
+      </w:r>
+      <w:r>
+        <w:t>, on the models used,</w:t>
+      </w:r>
+      <w:r>
+        <w:t xml:space="preserve"> and by the size of the input file. A single pipeline on a file with less than 1000 rows of data should be processed in less than a few minutes.</w:t>
       </w:r>
     </w:p>
     <w:p>
@@ -2985,284 +3343,11 @@
       <w:pPr>
         <w:pStyle w:val="Heading2"/>
       </w:pPr>
-      <w:bookmarkStart w:id="11" w:name="_Toc60204245"/>
+      <w:bookmarkStart w:id="14" w:name="_Toc60204248"/>
       <w:r>
         <w:rPr>
           <w:rFonts w:eastAsia="Arial Unicode MS" w:cs="Arial Unicode MS"/>
         </w:rPr>
-        <w:t>3.2. Functions</w:t>
-      </w:r>
-      <w:bookmarkEnd w:id="11"/>
-    </w:p>
-    <w:p>
-      <w:pPr>
-        <w:pStyle w:val="Body"/>
-      </w:pPr>
-    </w:p>
-    <w:p>
-      <w:pPr>
-        <w:pStyle w:val="Body"/>
-      </w:pPr>
-      <w:r>
-        <w:rPr>
-          <w:highlight w:val="yellow"/>
-        </w:rPr>
-        <w:t>TODO</w:t>
-      </w:r>
-      <w:r>
-        <w:t xml:space="preserve"> – once the details have been hashed out, we need to revisit the functions</w:t>
-      </w:r>
-    </w:p>
-    <w:p>
-      <w:pPr>
-        <w:pStyle w:val="Body"/>
-      </w:pPr>
-      <w:r>
-        <w:t>-- validity checks (node ordering when adding, editing)</w:t>
-      </w:r>
-    </w:p>
-    <w:p>
-      <w:pPr>
-        <w:pStyle w:val="Body"/>
-      </w:pPr>
-      <w:r>
-        <w:t xml:space="preserve">-- sequence (add </w:t>
-      </w:r>
-      <w:r>
-        <w:sym w:font="Wingdings" w:char="F0E0"/>
-      </w:r>
-      <w:r>
-        <w:t xml:space="preserve"> execute </w:t>
-      </w:r>
-      <w:r>
-        <w:sym w:font="Wingdings" w:char="F0E0"/>
-      </w:r>
-      <w:r>
-        <w:t xml:space="preserve"> save </w:t>
-      </w:r>
-      <w:r>
-        <w:sym w:font="Wingdings" w:char="F0E0"/>
-      </w:r>
-      <w:r>
-        <w:t xml:space="preserve"> load)</w:t>
-      </w:r>
-    </w:p>
-    <w:p>
-      <w:pPr>
-        <w:pStyle w:val="Body"/>
-      </w:pPr>
-      <w:r>
-        <w:t>-- response to abnormal situations (abort if incompatible node order or input csv format)</w:t>
-      </w:r>
-    </w:p>
-    <w:p>
-      <w:pPr>
-        <w:pStyle w:val="Body"/>
-      </w:pPr>
-      <w:r>
-        <w:t>-- relationships to inputs outputs (Not really sure what this is)</w:t>
-      </w:r>
-    </w:p>
-    <w:p>
-      <w:pPr>
-        <w:pStyle w:val="Body"/>
-      </w:pPr>
-    </w:p>
-    <w:p>
-      <w:pPr>
-        <w:pStyle w:val="Body"/>
-      </w:pPr>
-      <w:r>
-        <w:t>Define the actions that must take place in the software to accept and process inputs, and to generate outputs (ISO/IEC/IEEE 29148:2011). This should include:</w:t>
-      </w:r>
-    </w:p>
-    <w:p>
-      <w:pPr>
-        <w:pStyle w:val="Body"/>
-      </w:pPr>
-    </w:p>
-    <w:p>
-      <w:pPr>
-        <w:pStyle w:val="Body"/>
-        <w:ind w:left="360"/>
-      </w:pPr>
-      <w:r>
-        <w:t>1. Validity checks on the inputs.</w:t>
-      </w:r>
-    </w:p>
-    <w:p>
-      <w:pPr>
-        <w:pStyle w:val="Body"/>
-        <w:ind w:left="360"/>
-      </w:pPr>
-      <w:r>
-        <w:t>2. Sequence of operations in processing inputs.</w:t>
-      </w:r>
-    </w:p>
-    <w:p>
-      <w:pPr>
-        <w:pStyle w:val="Body"/>
-        <w:ind w:left="360"/>
-      </w:pPr>
-      <w:r>
-        <w:t>3. Responses to abnormal situations, including error handling and recovery.</w:t>
-      </w:r>
-    </w:p>
-    <w:p>
-      <w:pPr>
-        <w:pStyle w:val="Body"/>
-        <w:ind w:left="360"/>
-      </w:pPr>
-      <w:r>
-        <w:t>4. Relationship of outputs to inputs, including</w:t>
-      </w:r>
-    </w:p>
-    <w:p>
-      <w:pPr>
-        <w:pStyle w:val="Body"/>
-        <w:ind w:left="720"/>
-      </w:pPr>
-      <w:r>
-        <w:t>(a) input/output sequences</w:t>
-      </w:r>
-    </w:p>
-    <w:p>
-      <w:pPr>
-        <w:pStyle w:val="Body"/>
-        <w:ind w:left="720"/>
-      </w:pPr>
-      <w:r>
-        <w:t>(b) formulas for input to output conversion</w:t>
-      </w:r>
-    </w:p>
-    <w:p>
-      <w:pPr>
-        <w:pStyle w:val="Body"/>
-      </w:pPr>
-    </w:p>
-    <w:p>
-      <w:pPr>
-        <w:pStyle w:val="Heading2"/>
-      </w:pPr>
-      <w:bookmarkStart w:id="12" w:name="_Toc60204246"/>
-      <w:r>
-        <w:rPr>
-          <w:rFonts w:eastAsia="Arial Unicode MS" w:cs="Arial Unicode MS"/>
-        </w:rPr>
-        <w:t>3.3. Usability Requirements</w:t>
-      </w:r>
-      <w:bookmarkEnd w:id="12"/>
-    </w:p>
-    <w:p>
-      <w:pPr>
-        <w:pStyle w:val="Body"/>
-      </w:pPr>
-    </w:p>
-    <w:p>
-      <w:pPr>
-        <w:pStyle w:val="Body"/>
-      </w:pPr>
-      <w:r>
-        <w:t xml:space="preserve">The software </w:t>
-      </w:r>
-      <w:r>
-        <w:t>should</w:t>
-      </w:r>
-      <w:r>
-        <w:t xml:space="preserve"> be able to model and evaluate TS data as reliably as the existing libraries in use by Data Scientists for manual pipelining. Since ML is notoriously complex and random sampling during the modeling process will change the results from execution to execution, we cannot guarantee any level of accuracy beyond the accuracy of the resulting models.</w:t>
-      </w:r>
-    </w:p>
-    <w:p>
-      <w:pPr>
-        <w:pStyle w:val="Body"/>
-      </w:pPr>
-    </w:p>
-    <w:p>
-      <w:pPr>
-        <w:pStyle w:val="Body"/>
-      </w:pPr>
-      <w:r>
-        <w:t xml:space="preserve">The comparison of the many pipelines that can be present in a tree must be presented in a readable and easily comparable </w:t>
-      </w:r>
-      <w:proofErr w:type="gramStart"/>
-      <w:r>
-        <w:t>format</w:t>
-      </w:r>
-      <w:proofErr w:type="gramEnd"/>
-      <w:r>
-        <w:t xml:space="preserve"> so it does not take an extraordinary amount of time to understand the output of the system.</w:t>
-      </w:r>
-    </w:p>
-    <w:p>
-      <w:pPr>
-        <w:pStyle w:val="Body"/>
-      </w:pPr>
-    </w:p>
-    <w:p>
-      <w:pPr>
-        <w:pStyle w:val="Heading2"/>
-      </w:pPr>
-      <w:bookmarkStart w:id="13" w:name="_Toc60204247"/>
-      <w:r>
-        <w:rPr>
-          <w:rFonts w:eastAsia="Arial Unicode MS" w:cs="Arial Unicode MS"/>
-        </w:rPr>
-        <w:t>3.4. Performance Requirements</w:t>
-      </w:r>
-      <w:bookmarkEnd w:id="13"/>
-    </w:p>
-    <w:p>
-      <w:pPr>
-        <w:pStyle w:val="Body"/>
-      </w:pPr>
-    </w:p>
-    <w:p>
-      <w:pPr>
-        <w:pStyle w:val="Body"/>
-      </w:pPr>
-      <w:r>
-        <w:t xml:space="preserve">The software accepts one input file (a .csv) at a time and will not be able to process another until completion in both testing and production modes. Future updates to the system </w:t>
-      </w:r>
-      <w:r>
-        <w:t>could</w:t>
-      </w:r>
-      <w:r>
-        <w:t xml:space="preserve"> allow for sequences of input files in production mode.</w:t>
-      </w:r>
-    </w:p>
-    <w:p>
-      <w:pPr>
-        <w:pStyle w:val="Body"/>
-      </w:pPr>
-    </w:p>
-    <w:p>
-      <w:pPr>
-        <w:pStyle w:val="Body"/>
-      </w:pPr>
-      <w:r>
-        <w:t>The time in which it takes for the software to complete is largely dependent on the complexity of the tree structure created by the Data Scientist</w:t>
-      </w:r>
-      <w:r>
-        <w:t>, on the models used,</w:t>
-      </w:r>
-      <w:r>
-        <w:t xml:space="preserve"> and by the size of the input file. A single pipeline on a file with less than 1000 rows of data should be processed in less than a few minutes.</w:t>
-      </w:r>
-    </w:p>
-    <w:p>
-      <w:pPr>
-        <w:pStyle w:val="Body"/>
-      </w:pPr>
-    </w:p>
-    <w:p>
-      <w:pPr>
-        <w:pStyle w:val="Heading2"/>
-      </w:pPr>
-      <w:bookmarkStart w:id="14" w:name="_Toc60204248"/>
-      <w:r>
-        <w:rPr>
-          <w:rFonts w:eastAsia="Arial Unicode MS" w:cs="Arial Unicode MS"/>
-        </w:rPr>
         <w:t>3.5. Software System Attributes</w:t>
       </w:r>
       <w:bookmarkEnd w:id="14"/>
@@ -3277,7 +3362,7 @@
         <w:pStyle w:val="Body"/>
       </w:pPr>
       <w:r>
-        <w:t xml:space="preserve">The software must be able to </w:t>
+        <w:t xml:space="preserve">The software must be </w:t>
       </w:r>
       <w:r>
         <w:rPr>
@@ -3360,13 +3445,7 @@
         <w:pStyle w:val="Body"/>
       </w:pPr>
       <w:r>
-        <w:t>The S</w:t>
-      </w:r>
-      <w:r>
-        <w:t>R</w:t>
-      </w:r>
-      <w:r>
-        <w:t xml:space="preserve">S template was provided by Juan Flores, who updated it from Anthony </w:t>
+        <w:t xml:space="preserve">The SRS template was provided by Juan Flores, who updated it from Anthony </w:t>
       </w:r>
       <w:proofErr w:type="spellStart"/>
       <w:r>

</xml_diff>